<commit_message>
new commond git fetch added in note
</commit_message>
<xml_diff>
--- a/Git command.docx
+++ b/Git command.docx
@@ -24,24 +24,7 @@
             <w14:round/>
           </w14:textOutline>
         </w:rPr>
-        <w:t xml:space="preserve">Git </w:t>
-      </w:r>
-      <w:proofErr w:type="gramStart"/>
-      <w:r>
-        <w:rPr>
-          <w:color w:val="4472C4" w:themeColor="accent1"/>
-          <w:sz w:val="32"/>
-          <w:szCs w:val="28"/>
-          <w:u w:val="single"/>
-          <w:lang w:val="en-US"/>
-          <w14:reflection w14:blurRad="6350" w14:stA="53000" w14:stPos="0" w14:endA="300" w14:endPos="35500" w14:dist="0" w14:dir="5400000" w14:fadeDir="5400000" w14:sx="100000" w14:sy="-90000" w14:kx="0" w14:ky="0" w14:algn="bl"/>
-          <w14:textOutline w14:w="0" w14:cap="flat" w14:cmpd="sng" w14:algn="ctr">
-            <w14:noFill/>
-            <w14:prstDash w14:val="solid"/>
-            <w14:round/>
-          </w14:textOutline>
-        </w:rPr>
-        <w:t>command</w:t>
+        <w:t>Git command</w:t>
       </w:r>
       <w:r>
         <w:rPr>
@@ -63,7 +46,6 @@
         </w:rPr>
         <w:t>:</w:t>
       </w:r>
-      <w:proofErr w:type="gramEnd"/>
     </w:p>
     <w:p>
       <w:pPr>
@@ -131,7 +113,6 @@
         <w:t xml:space="preserve">git config --global </w:t>
       </w:r>
       <w:proofErr w:type="spellStart"/>
-      <w:proofErr w:type="gramStart"/>
       <w:r>
         <w:rPr>
           <w:rFonts w:ascii="Lucida Console" w:hAnsi="Lucida Console" w:cs="Lucida Console"/>
@@ -141,7 +122,6 @@
         <w:t>user.email</w:t>
       </w:r>
       <w:proofErr w:type="spellEnd"/>
-      <w:proofErr w:type="gramEnd"/>
       <w:r>
         <w:rPr>
           <w:rFonts w:ascii="Lucida Console" w:hAnsi="Lucida Console" w:cs="Lucida Console"/>
@@ -221,7 +201,6 @@
         <w:t xml:space="preserve">git config </w:t>
       </w:r>
       <w:proofErr w:type="spellStart"/>
-      <w:proofErr w:type="gramStart"/>
       <w:r>
         <w:rPr>
           <w:rFonts w:ascii="Lucida Console" w:hAnsi="Lucida Console" w:cs="Lucida Console"/>
@@ -231,7 +210,6 @@
         <w:t>user.email</w:t>
       </w:r>
       <w:proofErr w:type="spellEnd"/>
-      <w:proofErr w:type="gramEnd"/>
     </w:p>
     <w:p>
       <w:pPr>
@@ -336,16 +314,7 @@
           <w:sz w:val="28"/>
           <w:szCs w:val="28"/>
         </w:rPr>
-        <w:t xml:space="preserve">git </w:t>
-      </w:r>
-      <w:proofErr w:type="gramStart"/>
-      <w:r>
-        <w:rPr>
-          <w:rFonts w:ascii="Lucida Console" w:hAnsi="Lucida Console" w:cs="Lucida Console"/>
-          <w:sz w:val="28"/>
-          <w:szCs w:val="28"/>
-        </w:rPr>
-        <w:t xml:space="preserve">add </w:t>
+        <w:t xml:space="preserve">git add </w:t>
       </w:r>
       <w:r>
         <w:rPr>
@@ -355,7 +324,6 @@
         </w:rPr>
         <w:t>.</w:t>
       </w:r>
-      <w:proofErr w:type="gramEnd"/>
     </w:p>
     <w:p>
       <w:pPr>
@@ -476,18 +444,8 @@
           <w:sz w:val="28"/>
           <w:szCs w:val="28"/>
         </w:rPr>
-        <w:t>rm -</w:t>
-      </w:r>
-      <w:proofErr w:type="gramStart"/>
-      <w:r>
-        <w:rPr>
-          <w:rFonts w:ascii="Lucida Console" w:hAnsi="Lucida Console" w:cs="Lucida Console"/>
-          <w:sz w:val="28"/>
-          <w:szCs w:val="28"/>
-        </w:rPr>
-        <w:t>rf .git</w:t>
-      </w:r>
-      <w:proofErr w:type="gramEnd"/>
+        <w:t>rm -rf .git</w:t>
+      </w:r>
     </w:p>
     <w:p>
       <w:pPr>
@@ -535,7 +493,6 @@
           <w:lang w:val="en-US"/>
         </w:rPr>
       </w:pPr>
-      <w:proofErr w:type="gramStart"/>
       <w:r>
         <w:rPr>
           <w:rFonts w:ascii="Lucida Console" w:hAnsi="Lucida Console" w:cs="Lucida Console"/>
@@ -554,7 +511,6 @@
         <w:t>gitignore</w:t>
       </w:r>
       <w:proofErr w:type="spellEnd"/>
-      <w:proofErr w:type="gramEnd"/>
     </w:p>
     <w:p>
       <w:pPr>
@@ -694,9 +650,9 @@
           <w:szCs w:val="24"/>
           <w:lang w:val="en-US"/>
         </w:rPr>
-        <w:t xml:space="preserve"> //if we add this ^ file or folder </w:t>
-      </w:r>
-      <w:proofErr w:type="gramStart"/>
+        <w:t xml:space="preserve"> //if we add this ^ file or folder to .</w:t>
+      </w:r>
+      <w:proofErr w:type="spellStart"/>
       <w:r>
         <w:rPr>
           <w:color w:val="FF0000"/>
@@ -704,7 +660,17 @@
           <w:szCs w:val="24"/>
           <w:lang w:val="en-US"/>
         </w:rPr>
-        <w:t>to .</w:t>
+        <w:t>gitignore</w:t>
+      </w:r>
+      <w:proofErr w:type="spellEnd"/>
+      <w:r>
+        <w:rPr>
+          <w:color w:val="FF0000"/>
+          <w:sz w:val="28"/>
+          <w:szCs w:val="24"/>
+          <w:lang w:val="en-US"/>
+        </w:rPr>
+        <w:t xml:space="preserve"> then change in this file or directory not traced </w:t>
       </w:r>
       <w:proofErr w:type="spellStart"/>
       <w:r>
@@ -714,28 +680,265 @@
           <w:szCs w:val="24"/>
           <w:lang w:val="en-US"/>
         </w:rPr>
-        <w:t>gitignore</w:t>
+        <w:t>byGIT</w:t>
       </w:r>
       <w:proofErr w:type="spellEnd"/>
-      <w:proofErr w:type="gramEnd"/>
-      <w:r>
-        <w:rPr>
-          <w:color w:val="FF0000"/>
-          <w:sz w:val="28"/>
-          <w:szCs w:val="24"/>
-          <w:lang w:val="en-US"/>
-        </w:rPr>
-        <w:t xml:space="preserve"> then change in this file or directory not traced </w:t>
+    </w:p>
+    <w:p>
+      <w:pPr>
+        <w:pStyle w:val="ListParagraph"/>
+        <w:numPr>
+          <w:ilvl w:val="0"/>
+          <w:numId w:val="1"/>
+        </w:numPr>
+        <w:autoSpaceDE w:val="0"/>
+        <w:autoSpaceDN w:val="0"/>
+        <w:adjustRightInd w:val="0"/>
+        <w:spacing w:after="0" w:line="240" w:lineRule="auto"/>
+        <w:rPr>
+          <w:rFonts w:ascii="Lucida Console" w:hAnsi="Lucida Console" w:cs="Lucida Console"/>
+          <w:sz w:val="28"/>
+          <w:szCs w:val="28"/>
+        </w:rPr>
+      </w:pPr>
+      <w:r>
+        <w:rPr>
+          <w:rFonts w:ascii="Lucida Console" w:hAnsi="Lucida Console" w:cs="Lucida Console"/>
+          <w:sz w:val="28"/>
+          <w:szCs w:val="28"/>
+        </w:rPr>
+        <w:t>git diff</w:t>
+      </w:r>
+      <w:r>
+        <w:rPr>
+          <w:rFonts w:ascii="Lucida Console" w:hAnsi="Lucida Console" w:cs="Lucida Console"/>
+          <w:sz w:val="28"/>
+          <w:szCs w:val="28"/>
+        </w:rPr>
+        <w:t xml:space="preserve">   //show </w:t>
+      </w:r>
+      <w:r>
+        <w:rPr>
+          <w:rFonts w:ascii="Lucida Console" w:hAnsi="Lucida Console" w:cs="Lucida Console"/>
+          <w:sz w:val="28"/>
+          <w:szCs w:val="28"/>
+        </w:rPr>
+        <w:t>difference between working and staging area</w:t>
+      </w:r>
+    </w:p>
+    <w:p>
+      <w:pPr>
+        <w:pStyle w:val="ListParagraph"/>
+        <w:numPr>
+          <w:ilvl w:val="0"/>
+          <w:numId w:val="1"/>
+        </w:numPr>
+        <w:autoSpaceDE w:val="0"/>
+        <w:autoSpaceDN w:val="0"/>
+        <w:adjustRightInd w:val="0"/>
+        <w:spacing w:after="0" w:line="240" w:lineRule="auto"/>
+        <w:rPr>
+          <w:rFonts w:ascii="Lucida Console" w:hAnsi="Lucida Console" w:cs="Lucida Console"/>
+          <w:sz w:val="28"/>
+          <w:szCs w:val="28"/>
+        </w:rPr>
+      </w:pPr>
+      <w:r>
+        <w:rPr>
+          <w:rFonts w:ascii="Lucida Console" w:hAnsi="Lucida Console" w:cs="Lucida Console"/>
+          <w:sz w:val="28"/>
+          <w:szCs w:val="28"/>
+        </w:rPr>
+        <w:t>git diff --staged</w:t>
+      </w:r>
+    </w:p>
+    <w:p>
+      <w:pPr>
+        <w:pStyle w:val="ListParagraph"/>
+        <w:numPr>
+          <w:ilvl w:val="0"/>
+          <w:numId w:val="1"/>
+        </w:numPr>
+        <w:rPr>
+          <w:sz w:val="28"/>
+          <w:szCs w:val="24"/>
+          <w:lang w:val="en-US"/>
+        </w:rPr>
+      </w:pPr>
+      <w:r>
+        <w:rPr>
+          <w:rFonts w:ascii="Lucida Console" w:hAnsi="Lucida Console" w:cs="Lucida Console"/>
+          <w:sz w:val="28"/>
+          <w:szCs w:val="28"/>
+        </w:rPr>
+        <w:t>git commit -a -m "this is to skipping staging area"</w:t>
+      </w:r>
+    </w:p>
+    <w:p>
+      <w:pPr>
+        <w:pStyle w:val="ListParagraph"/>
+        <w:numPr>
+          <w:ilvl w:val="0"/>
+          <w:numId w:val="1"/>
+        </w:numPr>
+        <w:autoSpaceDE w:val="0"/>
+        <w:autoSpaceDN w:val="0"/>
+        <w:adjustRightInd w:val="0"/>
+        <w:spacing w:after="0" w:line="240" w:lineRule="auto"/>
+        <w:rPr>
+          <w:rFonts w:ascii="Lucida Console" w:hAnsi="Lucida Console" w:cs="Lucida Console"/>
+          <w:sz w:val="28"/>
+          <w:szCs w:val="28"/>
+        </w:rPr>
+      </w:pPr>
+      <w:r>
+        <w:rPr>
+          <w:rFonts w:ascii="Lucida Console" w:hAnsi="Lucida Console" w:cs="Lucida Console"/>
+          <w:sz w:val="28"/>
+          <w:szCs w:val="28"/>
+        </w:rPr>
+        <w:t>git rm third.txt</w:t>
+      </w:r>
+      <w:r>
+        <w:rPr>
+          <w:rFonts w:ascii="Lucida Console" w:hAnsi="Lucida Console" w:cs="Lucida Console"/>
+          <w:sz w:val="28"/>
+          <w:szCs w:val="28"/>
+        </w:rPr>
+        <w:t xml:space="preserve">  //for deleting </w:t>
+      </w:r>
+    </w:p>
+    <w:p>
+      <w:pPr>
+        <w:pStyle w:val="ListParagraph"/>
+        <w:numPr>
+          <w:ilvl w:val="0"/>
+          <w:numId w:val="1"/>
+        </w:numPr>
+        <w:autoSpaceDE w:val="0"/>
+        <w:autoSpaceDN w:val="0"/>
+        <w:adjustRightInd w:val="0"/>
+        <w:spacing w:after="0" w:line="240" w:lineRule="auto"/>
+        <w:rPr>
+          <w:rFonts w:ascii="Lucida Console" w:hAnsi="Lucida Console" w:cs="Lucida Console"/>
+          <w:sz w:val="28"/>
+          <w:szCs w:val="28"/>
+        </w:rPr>
+      </w:pPr>
+      <w:r>
+        <w:rPr>
+          <w:rFonts w:ascii="Lucida Console" w:hAnsi="Lucida Console" w:cs="Lucida Console"/>
+          <w:sz w:val="28"/>
+          <w:szCs w:val="28"/>
+        </w:rPr>
+        <w:t>git mv hello.txt rename.txt</w:t>
+      </w:r>
+      <w:r>
+        <w:rPr>
+          <w:rFonts w:ascii="Lucida Console" w:hAnsi="Lucida Console" w:cs="Lucida Console"/>
+          <w:sz w:val="28"/>
+          <w:szCs w:val="28"/>
+        </w:rPr>
+        <w:t xml:space="preserve"> //renaming purpose</w:t>
+      </w:r>
+    </w:p>
+    <w:p>
+      <w:pPr>
+        <w:pStyle w:val="ListParagraph"/>
+        <w:numPr>
+          <w:ilvl w:val="0"/>
+          <w:numId w:val="1"/>
+        </w:numPr>
+        <w:autoSpaceDE w:val="0"/>
+        <w:autoSpaceDN w:val="0"/>
+        <w:adjustRightInd w:val="0"/>
+        <w:spacing w:after="0" w:line="240" w:lineRule="auto"/>
+        <w:rPr>
+          <w:rFonts w:ascii="Lucida Console" w:hAnsi="Lucida Console" w:cs="Lucida Console"/>
+          <w:sz w:val="28"/>
+          <w:szCs w:val="28"/>
+        </w:rPr>
+      </w:pPr>
+      <w:r>
+        <w:rPr>
+          <w:rFonts w:ascii="Lucida Console" w:hAnsi="Lucida Console" w:cs="Lucida Console"/>
+          <w:sz w:val="28"/>
+          <w:szCs w:val="28"/>
+        </w:rPr>
+        <w:t>git rm --cached new.txt</w:t>
+      </w:r>
+    </w:p>
+    <w:p>
+      <w:pPr>
+        <w:pStyle w:val="ListParagraph"/>
+        <w:numPr>
+          <w:ilvl w:val="0"/>
+          <w:numId w:val="1"/>
+        </w:numPr>
+        <w:rPr>
+          <w:sz w:val="28"/>
+          <w:szCs w:val="24"/>
+          <w:lang w:val="en-US"/>
+        </w:rPr>
+      </w:pPr>
+      <w:r>
+        <w:rPr>
+          <w:rFonts w:ascii="Lucida Console" w:hAnsi="Lucida Console" w:cs="Lucida Console"/>
+          <w:sz w:val="28"/>
+          <w:szCs w:val="28"/>
+        </w:rPr>
+        <w:t xml:space="preserve">git log </w:t>
+      </w:r>
+      <w:r>
+        <w:rPr>
+          <w:rFonts w:ascii="Lucida Console" w:hAnsi="Lucida Console" w:cs="Lucida Console"/>
+          <w:sz w:val="28"/>
+          <w:szCs w:val="28"/>
+        </w:rPr>
+        <w:t>–</w:t>
+      </w:r>
+      <w:r>
+        <w:rPr>
+          <w:rFonts w:ascii="Lucida Console" w:hAnsi="Lucida Console" w:cs="Lucida Console"/>
+          <w:sz w:val="28"/>
+          <w:szCs w:val="28"/>
+        </w:rPr>
+        <w:t>stat</w:t>
+      </w:r>
+    </w:p>
+    <w:p>
+      <w:pPr>
+        <w:pStyle w:val="ListParagraph"/>
+        <w:numPr>
+          <w:ilvl w:val="0"/>
+          <w:numId w:val="1"/>
+        </w:numPr>
+        <w:autoSpaceDE w:val="0"/>
+        <w:autoSpaceDN w:val="0"/>
+        <w:adjustRightInd w:val="0"/>
+        <w:spacing w:after="0" w:line="240" w:lineRule="auto"/>
+        <w:rPr>
+          <w:rFonts w:ascii="Lucida Console" w:hAnsi="Lucida Console" w:cs="Lucida Console"/>
+          <w:sz w:val="28"/>
+          <w:szCs w:val="28"/>
+        </w:rPr>
+      </w:pPr>
+      <w:r>
+        <w:rPr>
+          <w:rFonts w:ascii="Lucida Console" w:hAnsi="Lucida Console" w:cs="Lucida Console"/>
+          <w:sz w:val="28"/>
+          <w:szCs w:val="28"/>
+        </w:rPr>
+        <w:t>git log --pretty=</w:t>
       </w:r>
       <w:proofErr w:type="spellStart"/>
       <w:r>
         <w:rPr>
-          <w:color w:val="FF0000"/>
-          <w:sz w:val="28"/>
-          <w:szCs w:val="24"/>
-          <w:lang w:val="en-US"/>
-        </w:rPr>
-        <w:t>byGIT</w:t>
+          <w:rFonts w:ascii="Lucida Console" w:hAnsi="Lucida Console" w:cs="Lucida Console"/>
+          <w:sz w:val="28"/>
+          <w:szCs w:val="28"/>
+        </w:rPr>
+        <w:t>oneline</w:t>
       </w:r>
       <w:proofErr w:type="spellEnd"/>
     </w:p>
@@ -762,247 +965,181 @@
           <w:sz w:val="28"/>
           <w:szCs w:val="28"/>
         </w:rPr>
-        <w:t>git diff</w:t>
-      </w:r>
-      <w:r>
-        <w:rPr>
-          <w:rFonts w:ascii="Lucida Console" w:hAnsi="Lucida Console" w:cs="Lucida Console"/>
-          <w:sz w:val="28"/>
-          <w:szCs w:val="28"/>
-        </w:rPr>
-        <w:t xml:space="preserve">   //show </w:t>
-      </w:r>
-      <w:r>
-        <w:rPr>
-          <w:rFonts w:ascii="Lucida Console" w:hAnsi="Lucida Console" w:cs="Lucida Console"/>
-          <w:sz w:val="28"/>
-          <w:szCs w:val="28"/>
-        </w:rPr>
-        <w:t>difference between working and staging area</w:t>
-      </w:r>
-    </w:p>
-    <w:p>
-      <w:pPr>
-        <w:pStyle w:val="ListParagraph"/>
-        <w:numPr>
-          <w:ilvl w:val="0"/>
-          <w:numId w:val="1"/>
-        </w:numPr>
-        <w:autoSpaceDE w:val="0"/>
-        <w:autoSpaceDN w:val="0"/>
-        <w:adjustRightInd w:val="0"/>
-        <w:spacing w:after="0" w:line="240" w:lineRule="auto"/>
-        <w:rPr>
-          <w:rFonts w:ascii="Lucida Console" w:hAnsi="Lucida Console" w:cs="Lucida Console"/>
-          <w:sz w:val="28"/>
-          <w:szCs w:val="28"/>
-        </w:rPr>
-      </w:pPr>
-      <w:r>
-        <w:rPr>
-          <w:rFonts w:ascii="Lucida Console" w:hAnsi="Lucida Console" w:cs="Lucida Console"/>
-          <w:sz w:val="28"/>
-          <w:szCs w:val="28"/>
-        </w:rPr>
-        <w:t>git diff --staged</w:t>
-      </w:r>
-    </w:p>
-    <w:p>
-      <w:pPr>
-        <w:pStyle w:val="ListParagraph"/>
-        <w:numPr>
-          <w:ilvl w:val="0"/>
-          <w:numId w:val="1"/>
-        </w:numPr>
-        <w:rPr>
-          <w:sz w:val="28"/>
-          <w:szCs w:val="24"/>
-          <w:lang w:val="en-US"/>
-        </w:rPr>
-      </w:pPr>
-      <w:r>
-        <w:rPr>
-          <w:rFonts w:ascii="Lucida Console" w:hAnsi="Lucida Console" w:cs="Lucida Console"/>
-          <w:sz w:val="28"/>
-          <w:szCs w:val="28"/>
-        </w:rPr>
-        <w:t>git commit -a -m "this is to skipping staging area"</w:t>
-      </w:r>
-    </w:p>
-    <w:p>
-      <w:pPr>
-        <w:pStyle w:val="ListParagraph"/>
-        <w:numPr>
-          <w:ilvl w:val="0"/>
-          <w:numId w:val="1"/>
-        </w:numPr>
-        <w:autoSpaceDE w:val="0"/>
-        <w:autoSpaceDN w:val="0"/>
-        <w:adjustRightInd w:val="0"/>
-        <w:spacing w:after="0" w:line="240" w:lineRule="auto"/>
-        <w:rPr>
-          <w:rFonts w:ascii="Lucida Console" w:hAnsi="Lucida Console" w:cs="Lucida Console"/>
-          <w:sz w:val="28"/>
-          <w:szCs w:val="28"/>
-        </w:rPr>
-      </w:pPr>
-      <w:r>
-        <w:rPr>
-          <w:rFonts w:ascii="Lucida Console" w:hAnsi="Lucida Console" w:cs="Lucida Console"/>
-          <w:sz w:val="28"/>
-          <w:szCs w:val="28"/>
-        </w:rPr>
-        <w:t xml:space="preserve">git rm </w:t>
-      </w:r>
-      <w:proofErr w:type="gramStart"/>
-      <w:r>
-        <w:rPr>
-          <w:rFonts w:ascii="Lucida Console" w:hAnsi="Lucida Console" w:cs="Lucida Console"/>
-          <w:sz w:val="28"/>
-          <w:szCs w:val="28"/>
-        </w:rPr>
-        <w:t>third.txt</w:t>
-      </w:r>
-      <w:r>
-        <w:rPr>
-          <w:rFonts w:ascii="Lucida Console" w:hAnsi="Lucida Console" w:cs="Lucida Console"/>
-          <w:sz w:val="28"/>
-          <w:szCs w:val="28"/>
-        </w:rPr>
-        <w:t xml:space="preserve">  /</w:t>
-      </w:r>
-      <w:proofErr w:type="gramEnd"/>
-      <w:r>
-        <w:rPr>
-          <w:rFonts w:ascii="Lucida Console" w:hAnsi="Lucida Console" w:cs="Lucida Console"/>
-          <w:sz w:val="28"/>
-          <w:szCs w:val="28"/>
-        </w:rPr>
-        <w:t xml:space="preserve">/for deleting </w:t>
-      </w:r>
-    </w:p>
-    <w:p>
-      <w:pPr>
-        <w:pStyle w:val="ListParagraph"/>
-        <w:numPr>
-          <w:ilvl w:val="0"/>
-          <w:numId w:val="1"/>
-        </w:numPr>
-        <w:autoSpaceDE w:val="0"/>
-        <w:autoSpaceDN w:val="0"/>
-        <w:adjustRightInd w:val="0"/>
-        <w:spacing w:after="0" w:line="240" w:lineRule="auto"/>
-        <w:rPr>
-          <w:rFonts w:ascii="Lucida Console" w:hAnsi="Lucida Console" w:cs="Lucida Console"/>
-          <w:sz w:val="28"/>
-          <w:szCs w:val="28"/>
-        </w:rPr>
-      </w:pPr>
-      <w:r>
-        <w:rPr>
-          <w:rFonts w:ascii="Lucida Console" w:hAnsi="Lucida Console" w:cs="Lucida Console"/>
-          <w:sz w:val="28"/>
-          <w:szCs w:val="28"/>
-        </w:rPr>
-        <w:t>git mv hello.txt rename.txt</w:t>
-      </w:r>
-      <w:r>
-        <w:rPr>
-          <w:rFonts w:ascii="Lucida Console" w:hAnsi="Lucida Console" w:cs="Lucida Console"/>
-          <w:sz w:val="28"/>
-          <w:szCs w:val="28"/>
-        </w:rPr>
-        <w:t xml:space="preserve"> //renaming purpose</w:t>
-      </w:r>
-    </w:p>
-    <w:p>
-      <w:pPr>
-        <w:pStyle w:val="ListParagraph"/>
-        <w:numPr>
-          <w:ilvl w:val="0"/>
-          <w:numId w:val="1"/>
-        </w:numPr>
-        <w:autoSpaceDE w:val="0"/>
-        <w:autoSpaceDN w:val="0"/>
-        <w:adjustRightInd w:val="0"/>
-        <w:spacing w:after="0" w:line="240" w:lineRule="auto"/>
-        <w:rPr>
-          <w:rFonts w:ascii="Lucida Console" w:hAnsi="Lucida Console" w:cs="Lucida Console"/>
-          <w:sz w:val="28"/>
-          <w:szCs w:val="28"/>
-        </w:rPr>
-      </w:pPr>
-      <w:r>
-        <w:rPr>
-          <w:rFonts w:ascii="Lucida Console" w:hAnsi="Lucida Console" w:cs="Lucida Console"/>
-          <w:sz w:val="28"/>
-          <w:szCs w:val="28"/>
-        </w:rPr>
-        <w:t>git rm --cached new.txt</w:t>
-      </w:r>
-    </w:p>
-    <w:p>
-      <w:pPr>
-        <w:pStyle w:val="ListParagraph"/>
-        <w:numPr>
-          <w:ilvl w:val="0"/>
-          <w:numId w:val="1"/>
-        </w:numPr>
-        <w:rPr>
-          <w:sz w:val="28"/>
-          <w:szCs w:val="24"/>
-          <w:lang w:val="en-US"/>
-        </w:rPr>
-      </w:pPr>
-      <w:r>
-        <w:rPr>
-          <w:rFonts w:ascii="Lucida Console" w:hAnsi="Lucida Console" w:cs="Lucida Console"/>
-          <w:sz w:val="28"/>
-          <w:szCs w:val="28"/>
-        </w:rPr>
-        <w:t xml:space="preserve">git log </w:t>
-      </w:r>
-      <w:r>
-        <w:rPr>
-          <w:rFonts w:ascii="Lucida Console" w:hAnsi="Lucida Console" w:cs="Lucida Console"/>
-          <w:sz w:val="28"/>
-          <w:szCs w:val="28"/>
-        </w:rPr>
-        <w:t>–</w:t>
-      </w:r>
-      <w:r>
-        <w:rPr>
-          <w:rFonts w:ascii="Lucida Console" w:hAnsi="Lucida Console" w:cs="Lucida Console"/>
-          <w:sz w:val="28"/>
-          <w:szCs w:val="28"/>
-        </w:rPr>
-        <w:t>stat</w:t>
-      </w:r>
-    </w:p>
-    <w:p>
-      <w:pPr>
-        <w:pStyle w:val="ListParagraph"/>
-        <w:numPr>
-          <w:ilvl w:val="0"/>
-          <w:numId w:val="1"/>
-        </w:numPr>
-        <w:autoSpaceDE w:val="0"/>
-        <w:autoSpaceDN w:val="0"/>
-        <w:adjustRightInd w:val="0"/>
-        <w:spacing w:after="0" w:line="240" w:lineRule="auto"/>
-        <w:rPr>
-          <w:rFonts w:ascii="Lucida Console" w:hAnsi="Lucida Console" w:cs="Lucida Console"/>
-          <w:sz w:val="28"/>
-          <w:szCs w:val="28"/>
-        </w:rPr>
-      </w:pPr>
-      <w:r>
-        <w:rPr>
-          <w:rFonts w:ascii="Lucida Console" w:hAnsi="Lucida Console" w:cs="Lucida Console"/>
-          <w:sz w:val="28"/>
-          <w:szCs w:val="28"/>
-        </w:rPr>
-        <w:t>git log --pretty=</w:t>
+        <w:t>git log --pretty=short</w:t>
+      </w:r>
+    </w:p>
+    <w:p>
+      <w:pPr>
+        <w:pStyle w:val="ListParagraph"/>
+        <w:numPr>
+          <w:ilvl w:val="0"/>
+          <w:numId w:val="1"/>
+        </w:numPr>
+        <w:rPr>
+          <w:sz w:val="28"/>
+          <w:szCs w:val="24"/>
+          <w:lang w:val="en-US"/>
+        </w:rPr>
+      </w:pPr>
+      <w:r>
+        <w:rPr>
+          <w:rFonts w:ascii="Lucida Console" w:hAnsi="Lucida Console" w:cs="Lucida Console"/>
+          <w:sz w:val="28"/>
+          <w:szCs w:val="28"/>
+        </w:rPr>
+        <w:t>git log --pretty=full</w:t>
+      </w:r>
+    </w:p>
+    <w:p>
+      <w:pPr>
+        <w:pStyle w:val="ListParagraph"/>
+        <w:numPr>
+          <w:ilvl w:val="0"/>
+          <w:numId w:val="1"/>
+        </w:numPr>
+        <w:rPr>
+          <w:sz w:val="28"/>
+          <w:szCs w:val="24"/>
+          <w:lang w:val="en-US"/>
+        </w:rPr>
+      </w:pPr>
+      <w:r>
+        <w:rPr>
+          <w:rFonts w:ascii="Lucida Console" w:hAnsi="Lucida Console" w:cs="Lucida Console"/>
+          <w:sz w:val="28"/>
+          <w:szCs w:val="28"/>
+        </w:rPr>
+        <w:t>git log –since=</w:t>
+      </w:r>
+      <w:r>
+        <w:rPr>
+          <w:rFonts w:ascii="Lucida Console" w:hAnsi="Lucida Console" w:cs="Lucida Console"/>
+          <w:sz w:val="28"/>
+          <w:szCs w:val="28"/>
+        </w:rPr>
+        <w:t>2.day</w:t>
+      </w:r>
+    </w:p>
+    <w:p>
+      <w:pPr>
+        <w:pStyle w:val="ListParagraph"/>
+        <w:numPr>
+          <w:ilvl w:val="0"/>
+          <w:numId w:val="1"/>
+        </w:numPr>
+        <w:rPr>
+          <w:sz w:val="28"/>
+          <w:szCs w:val="24"/>
+          <w:lang w:val="en-US"/>
+        </w:rPr>
+      </w:pPr>
+      <w:r>
+        <w:rPr>
+          <w:rFonts w:ascii="Lucida Console" w:hAnsi="Lucida Console" w:cs="Lucida Console"/>
+          <w:sz w:val="28"/>
+          <w:szCs w:val="28"/>
+        </w:rPr>
+        <w:t>git log --pretty=format:"%h --%an"</w:t>
+      </w:r>
+    </w:p>
+    <w:p>
+      <w:pPr>
+        <w:pStyle w:val="ListParagraph"/>
+        <w:numPr>
+          <w:ilvl w:val="0"/>
+          <w:numId w:val="1"/>
+        </w:numPr>
+        <w:autoSpaceDE w:val="0"/>
+        <w:autoSpaceDN w:val="0"/>
+        <w:adjustRightInd w:val="0"/>
+        <w:spacing w:after="0" w:line="240" w:lineRule="auto"/>
+        <w:rPr>
+          <w:rFonts w:ascii="Lucida Console" w:hAnsi="Lucida Console" w:cs="Lucida Console"/>
+          <w:sz w:val="28"/>
+          <w:szCs w:val="28"/>
+        </w:rPr>
+      </w:pPr>
+      <w:r>
+        <w:rPr>
+          <w:rFonts w:ascii="Lucida Console" w:hAnsi="Lucida Console" w:cs="Lucida Console"/>
+          <w:sz w:val="28"/>
+          <w:szCs w:val="28"/>
+        </w:rPr>
+        <w:t>git commit --amend</w:t>
+      </w:r>
+    </w:p>
+    <w:p>
+      <w:pPr>
+        <w:pStyle w:val="ListParagraph"/>
+        <w:numPr>
+          <w:ilvl w:val="0"/>
+          <w:numId w:val="1"/>
+        </w:numPr>
+        <w:rPr>
+          <w:sz w:val="28"/>
+          <w:szCs w:val="24"/>
+          <w:lang w:val="en-US"/>
+        </w:rPr>
+      </w:pPr>
+      <w:r>
+        <w:rPr>
+          <w:rFonts w:ascii="Lucida Console" w:hAnsi="Lucida Console" w:cs="Lucida Console"/>
+          <w:sz w:val="28"/>
+          <w:szCs w:val="28"/>
+        </w:rPr>
+        <w:t>git checkout -- second.txt</w:t>
+      </w:r>
+    </w:p>
+    <w:p>
+      <w:pPr>
+        <w:pStyle w:val="ListParagraph"/>
+        <w:numPr>
+          <w:ilvl w:val="0"/>
+          <w:numId w:val="1"/>
+        </w:numPr>
+        <w:autoSpaceDE w:val="0"/>
+        <w:autoSpaceDN w:val="0"/>
+        <w:adjustRightInd w:val="0"/>
+        <w:spacing w:after="0" w:line="240" w:lineRule="auto"/>
+        <w:rPr>
+          <w:rFonts w:ascii="Lucida Console" w:hAnsi="Lucida Console" w:cs="Lucida Console"/>
+          <w:sz w:val="28"/>
+          <w:szCs w:val="28"/>
+        </w:rPr>
+      </w:pPr>
+      <w:r>
+        <w:rPr>
+          <w:rFonts w:ascii="Lucida Console" w:hAnsi="Lucida Console" w:cs="Lucida Console"/>
+          <w:sz w:val="28"/>
+          <w:szCs w:val="28"/>
+        </w:rPr>
+        <w:t>git checkout -f</w:t>
+      </w:r>
+    </w:p>
+    <w:p>
+      <w:pPr>
+        <w:pStyle w:val="ListParagraph"/>
+        <w:numPr>
+          <w:ilvl w:val="0"/>
+          <w:numId w:val="1"/>
+        </w:numPr>
+        <w:autoSpaceDE w:val="0"/>
+        <w:autoSpaceDN w:val="0"/>
+        <w:adjustRightInd w:val="0"/>
+        <w:spacing w:after="0" w:line="240" w:lineRule="auto"/>
+        <w:rPr>
+          <w:rFonts w:ascii="Lucida Console" w:hAnsi="Lucida Console" w:cs="Lucida Console"/>
+          <w:sz w:val="28"/>
+          <w:szCs w:val="28"/>
+        </w:rPr>
+      </w:pPr>
+      <w:r>
+        <w:rPr>
+          <w:rFonts w:ascii="Lucida Console" w:hAnsi="Lucida Console" w:cs="Lucida Console"/>
+          <w:sz w:val="28"/>
+          <w:szCs w:val="28"/>
+        </w:rPr>
+        <w:t>git remote add origin git@github.com:jagdish4501/</w:t>
       </w:r>
       <w:proofErr w:type="spellStart"/>
       <w:r>
@@ -1011,7 +1148,7 @@
           <w:sz w:val="28"/>
           <w:szCs w:val="28"/>
         </w:rPr>
-        <w:t>oneline</w:t>
+        <w:t>TextUtils-React.git</w:t>
       </w:r>
       <w:proofErr w:type="spellEnd"/>
     </w:p>
@@ -1038,190 +1175,107 @@
           <w:sz w:val="28"/>
           <w:szCs w:val="28"/>
         </w:rPr>
-        <w:t>git log --pretty=short</w:t>
-      </w:r>
-    </w:p>
-    <w:p>
-      <w:pPr>
-        <w:pStyle w:val="ListParagraph"/>
-        <w:numPr>
-          <w:ilvl w:val="0"/>
-          <w:numId w:val="1"/>
-        </w:numPr>
-        <w:rPr>
-          <w:sz w:val="28"/>
-          <w:szCs w:val="24"/>
-          <w:lang w:val="en-US"/>
-        </w:rPr>
-      </w:pPr>
-      <w:r>
-        <w:rPr>
-          <w:rFonts w:ascii="Lucida Console" w:hAnsi="Lucida Console" w:cs="Lucida Console"/>
-          <w:sz w:val="28"/>
-          <w:szCs w:val="28"/>
-        </w:rPr>
-        <w:t>git log --pretty=full</w:t>
-      </w:r>
-    </w:p>
-    <w:p>
-      <w:pPr>
-        <w:pStyle w:val="ListParagraph"/>
-        <w:numPr>
-          <w:ilvl w:val="0"/>
-          <w:numId w:val="1"/>
-        </w:numPr>
-        <w:rPr>
-          <w:sz w:val="28"/>
-          <w:szCs w:val="24"/>
-          <w:lang w:val="en-US"/>
-        </w:rPr>
-      </w:pPr>
-      <w:r>
-        <w:rPr>
-          <w:rFonts w:ascii="Lucida Console" w:hAnsi="Lucida Console" w:cs="Lucida Console"/>
-          <w:sz w:val="28"/>
-          <w:szCs w:val="28"/>
-        </w:rPr>
-        <w:t>git log –since=</w:t>
-      </w:r>
-      <w:r>
-        <w:rPr>
-          <w:rFonts w:ascii="Lucida Console" w:hAnsi="Lucida Console" w:cs="Lucida Console"/>
-          <w:sz w:val="28"/>
-          <w:szCs w:val="28"/>
-        </w:rPr>
-        <w:t>2.day</w:t>
-      </w:r>
-    </w:p>
-    <w:p>
-      <w:pPr>
-        <w:pStyle w:val="ListParagraph"/>
-        <w:numPr>
-          <w:ilvl w:val="0"/>
-          <w:numId w:val="1"/>
-        </w:numPr>
-        <w:rPr>
-          <w:sz w:val="28"/>
-          <w:szCs w:val="24"/>
-          <w:lang w:val="en-US"/>
-        </w:rPr>
-      </w:pPr>
-      <w:r>
-        <w:rPr>
-          <w:rFonts w:ascii="Lucida Console" w:hAnsi="Lucida Console" w:cs="Lucida Console"/>
-          <w:sz w:val="28"/>
-          <w:szCs w:val="28"/>
-        </w:rPr>
-        <w:t>git log --pretty=format:"%h --%an"</w:t>
-      </w:r>
-    </w:p>
-    <w:p>
-      <w:pPr>
-        <w:pStyle w:val="ListParagraph"/>
-        <w:numPr>
-          <w:ilvl w:val="0"/>
-          <w:numId w:val="1"/>
-        </w:numPr>
-        <w:autoSpaceDE w:val="0"/>
-        <w:autoSpaceDN w:val="0"/>
-        <w:adjustRightInd w:val="0"/>
-        <w:spacing w:after="0" w:line="240" w:lineRule="auto"/>
-        <w:rPr>
-          <w:rFonts w:ascii="Lucida Console" w:hAnsi="Lucida Console" w:cs="Lucida Console"/>
-          <w:sz w:val="28"/>
-          <w:szCs w:val="28"/>
-        </w:rPr>
-      </w:pPr>
-      <w:r>
-        <w:rPr>
-          <w:rFonts w:ascii="Lucida Console" w:hAnsi="Lucida Console" w:cs="Lucida Console"/>
-          <w:sz w:val="28"/>
-          <w:szCs w:val="28"/>
-        </w:rPr>
-        <w:t>git commit --amend</w:t>
-      </w:r>
-    </w:p>
-    <w:p>
-      <w:pPr>
-        <w:pStyle w:val="ListParagraph"/>
-        <w:numPr>
-          <w:ilvl w:val="0"/>
-          <w:numId w:val="1"/>
-        </w:numPr>
-        <w:rPr>
-          <w:sz w:val="28"/>
-          <w:szCs w:val="24"/>
-          <w:lang w:val="en-US"/>
-        </w:rPr>
-      </w:pPr>
-      <w:r>
-        <w:rPr>
-          <w:rFonts w:ascii="Lucida Console" w:hAnsi="Lucida Console" w:cs="Lucida Console"/>
-          <w:sz w:val="28"/>
-          <w:szCs w:val="28"/>
-        </w:rPr>
-        <w:t>git checkout -- second.txt</w:t>
-      </w:r>
-    </w:p>
-    <w:p>
-      <w:pPr>
-        <w:pStyle w:val="ListParagraph"/>
-        <w:numPr>
-          <w:ilvl w:val="0"/>
-          <w:numId w:val="1"/>
-        </w:numPr>
-        <w:autoSpaceDE w:val="0"/>
-        <w:autoSpaceDN w:val="0"/>
-        <w:adjustRightInd w:val="0"/>
-        <w:spacing w:after="0" w:line="240" w:lineRule="auto"/>
-        <w:rPr>
-          <w:rFonts w:ascii="Lucida Console" w:hAnsi="Lucida Console" w:cs="Lucida Console"/>
-          <w:sz w:val="28"/>
-          <w:szCs w:val="28"/>
-        </w:rPr>
-      </w:pPr>
-      <w:r>
-        <w:rPr>
-          <w:rFonts w:ascii="Lucida Console" w:hAnsi="Lucida Console" w:cs="Lucida Console"/>
-          <w:sz w:val="28"/>
-          <w:szCs w:val="28"/>
-        </w:rPr>
-        <w:t>git checkout -f</w:t>
-      </w:r>
-    </w:p>
-    <w:p>
-      <w:pPr>
-        <w:pStyle w:val="ListParagraph"/>
-        <w:numPr>
-          <w:ilvl w:val="0"/>
-          <w:numId w:val="1"/>
-        </w:numPr>
-        <w:autoSpaceDE w:val="0"/>
-        <w:autoSpaceDN w:val="0"/>
-        <w:adjustRightInd w:val="0"/>
-        <w:spacing w:after="0" w:line="240" w:lineRule="auto"/>
-        <w:rPr>
-          <w:rFonts w:ascii="Lucida Console" w:hAnsi="Lucida Console" w:cs="Lucida Console"/>
-          <w:sz w:val="28"/>
-          <w:szCs w:val="28"/>
-        </w:rPr>
-      </w:pPr>
-      <w:r>
-        <w:rPr>
-          <w:rFonts w:ascii="Lucida Console" w:hAnsi="Lucida Console" w:cs="Lucida Console"/>
-          <w:sz w:val="28"/>
-          <w:szCs w:val="28"/>
-        </w:rPr>
-        <w:t xml:space="preserve">git remote add origin </w:t>
-      </w:r>
-      <w:proofErr w:type="gramStart"/>
-      <w:r>
-        <w:rPr>
-          <w:rFonts w:ascii="Lucida Console" w:hAnsi="Lucida Console" w:cs="Lucida Console"/>
-          <w:sz w:val="28"/>
-          <w:szCs w:val="28"/>
-        </w:rPr>
-        <w:t>git@github.com:jagdish4501/</w:t>
+        <w:t>git remote</w:t>
+      </w:r>
+    </w:p>
+    <w:p>
+      <w:pPr>
+        <w:pStyle w:val="ListParagraph"/>
+        <w:numPr>
+          <w:ilvl w:val="0"/>
+          <w:numId w:val="1"/>
+        </w:numPr>
+        <w:autoSpaceDE w:val="0"/>
+        <w:autoSpaceDN w:val="0"/>
+        <w:adjustRightInd w:val="0"/>
+        <w:spacing w:after="0" w:line="240" w:lineRule="auto"/>
+        <w:rPr>
+          <w:rFonts w:ascii="Lucida Console" w:hAnsi="Lucida Console" w:cs="Lucida Console"/>
+          <w:sz w:val="28"/>
+          <w:szCs w:val="28"/>
+        </w:rPr>
+      </w:pPr>
+      <w:r>
+        <w:rPr>
+          <w:rFonts w:ascii="Lucida Console" w:hAnsi="Lucida Console" w:cs="Lucida Console"/>
+          <w:sz w:val="28"/>
+          <w:szCs w:val="28"/>
+        </w:rPr>
+        <w:t>git remote -v</w:t>
+      </w:r>
+    </w:p>
+    <w:p>
+      <w:pPr>
+        <w:pStyle w:val="ListParagraph"/>
+        <w:numPr>
+          <w:ilvl w:val="0"/>
+          <w:numId w:val="1"/>
+        </w:numPr>
+        <w:rPr>
+          <w:sz w:val="28"/>
+          <w:szCs w:val="24"/>
+          <w:lang w:val="en-US"/>
+        </w:rPr>
+      </w:pPr>
+      <w:r>
+        <w:rPr>
+          <w:rFonts w:ascii="Lucida Console" w:hAnsi="Lucida Console" w:cs="Lucida Console"/>
+          <w:sz w:val="28"/>
+          <w:szCs w:val="28"/>
+        </w:rPr>
+        <w:t>git push -u origin master</w:t>
+      </w:r>
+    </w:p>
+    <w:p>
+      <w:pPr>
+        <w:pStyle w:val="ListParagraph"/>
+        <w:numPr>
+          <w:ilvl w:val="0"/>
+          <w:numId w:val="1"/>
+        </w:numPr>
+        <w:autoSpaceDE w:val="0"/>
+        <w:autoSpaceDN w:val="0"/>
+        <w:adjustRightInd w:val="0"/>
+        <w:spacing w:after="0" w:line="240" w:lineRule="auto"/>
+        <w:rPr>
+          <w:rFonts w:ascii="Lucida Console" w:hAnsi="Lucida Console" w:cs="Lucida Console"/>
+          <w:sz w:val="28"/>
+          <w:szCs w:val="28"/>
+        </w:rPr>
+      </w:pPr>
+      <w:r>
+        <w:rPr>
+          <w:rFonts w:ascii="Lucida Console" w:hAnsi="Lucida Console" w:cs="Lucida Console"/>
+          <w:sz w:val="28"/>
+          <w:szCs w:val="28"/>
+        </w:rPr>
+        <w:t>git config --global alias.st status</w:t>
+      </w:r>
+    </w:p>
+    <w:p>
+      <w:pPr>
+        <w:pStyle w:val="ListParagraph"/>
+        <w:numPr>
+          <w:ilvl w:val="0"/>
+          <w:numId w:val="1"/>
+        </w:numPr>
+        <w:autoSpaceDE w:val="0"/>
+        <w:autoSpaceDN w:val="0"/>
+        <w:adjustRightInd w:val="0"/>
+        <w:spacing w:after="0" w:line="240" w:lineRule="auto"/>
+        <w:rPr>
+          <w:rFonts w:ascii="Lucida Console" w:hAnsi="Lucida Console" w:cs="Lucida Console"/>
+          <w:sz w:val="28"/>
+          <w:szCs w:val="28"/>
+        </w:rPr>
+      </w:pPr>
+      <w:r>
+        <w:rPr>
+          <w:rFonts w:ascii="Lucida Console" w:hAnsi="Lucida Console" w:cs="Lucida Console"/>
+          <w:sz w:val="28"/>
+          <w:szCs w:val="28"/>
+        </w:rPr>
+        <w:t xml:space="preserve">git config --global </w:t>
       </w:r>
       <w:proofErr w:type="spellStart"/>
       <w:r>
@@ -1230,181 +1284,86 @@
           <w:sz w:val="28"/>
           <w:szCs w:val="28"/>
         </w:rPr>
-        <w:t>TextUtils-React.git</w:t>
+        <w:t>alias.unstage</w:t>
       </w:r>
       <w:proofErr w:type="spellEnd"/>
-      <w:proofErr w:type="gramEnd"/>
-    </w:p>
-    <w:p>
-      <w:pPr>
-        <w:pStyle w:val="ListParagraph"/>
-        <w:numPr>
-          <w:ilvl w:val="0"/>
-          <w:numId w:val="1"/>
-        </w:numPr>
-        <w:autoSpaceDE w:val="0"/>
-        <w:autoSpaceDN w:val="0"/>
-        <w:adjustRightInd w:val="0"/>
-        <w:spacing w:after="0" w:line="240" w:lineRule="auto"/>
-        <w:rPr>
-          <w:rFonts w:ascii="Lucida Console" w:hAnsi="Lucida Console" w:cs="Lucida Console"/>
-          <w:sz w:val="28"/>
-          <w:szCs w:val="28"/>
-        </w:rPr>
-      </w:pPr>
-      <w:r>
-        <w:rPr>
-          <w:rFonts w:ascii="Lucida Console" w:hAnsi="Lucida Console" w:cs="Lucida Console"/>
-          <w:sz w:val="28"/>
-          <w:szCs w:val="28"/>
-        </w:rPr>
-        <w:t>git remote</w:t>
-      </w:r>
-    </w:p>
-    <w:p>
-      <w:pPr>
-        <w:pStyle w:val="ListParagraph"/>
-        <w:numPr>
-          <w:ilvl w:val="0"/>
-          <w:numId w:val="1"/>
-        </w:numPr>
-        <w:autoSpaceDE w:val="0"/>
-        <w:autoSpaceDN w:val="0"/>
-        <w:adjustRightInd w:val="0"/>
-        <w:spacing w:after="0" w:line="240" w:lineRule="auto"/>
-        <w:rPr>
-          <w:rFonts w:ascii="Lucida Console" w:hAnsi="Lucida Console" w:cs="Lucida Console"/>
-          <w:sz w:val="28"/>
-          <w:szCs w:val="28"/>
-        </w:rPr>
-      </w:pPr>
-      <w:r>
-        <w:rPr>
-          <w:rFonts w:ascii="Lucida Console" w:hAnsi="Lucida Console" w:cs="Lucida Console"/>
-          <w:sz w:val="28"/>
-          <w:szCs w:val="28"/>
-        </w:rPr>
-        <w:t>git remote -v</w:t>
-      </w:r>
-    </w:p>
-    <w:p>
-      <w:pPr>
-        <w:pStyle w:val="ListParagraph"/>
-        <w:numPr>
-          <w:ilvl w:val="0"/>
-          <w:numId w:val="1"/>
-        </w:numPr>
-        <w:rPr>
-          <w:sz w:val="28"/>
-          <w:szCs w:val="24"/>
-          <w:lang w:val="en-US"/>
-        </w:rPr>
-      </w:pPr>
-      <w:r>
-        <w:rPr>
-          <w:rFonts w:ascii="Lucida Console" w:hAnsi="Lucida Console" w:cs="Lucida Console"/>
-          <w:sz w:val="28"/>
-          <w:szCs w:val="28"/>
-        </w:rPr>
-        <w:t>git push -u origin master</w:t>
-      </w:r>
-    </w:p>
-    <w:p>
-      <w:pPr>
-        <w:pStyle w:val="ListParagraph"/>
-        <w:numPr>
-          <w:ilvl w:val="0"/>
-          <w:numId w:val="1"/>
-        </w:numPr>
-        <w:autoSpaceDE w:val="0"/>
-        <w:autoSpaceDN w:val="0"/>
-        <w:adjustRightInd w:val="0"/>
-        <w:spacing w:after="0" w:line="240" w:lineRule="auto"/>
-        <w:rPr>
-          <w:rFonts w:ascii="Lucida Console" w:hAnsi="Lucida Console" w:cs="Lucida Console"/>
-          <w:sz w:val="28"/>
-          <w:szCs w:val="28"/>
-        </w:rPr>
-      </w:pPr>
-      <w:r>
-        <w:rPr>
-          <w:rFonts w:ascii="Lucida Console" w:hAnsi="Lucida Console" w:cs="Lucida Console"/>
-          <w:sz w:val="28"/>
-          <w:szCs w:val="28"/>
-        </w:rPr>
-        <w:t>git config --global alias.st status</w:t>
-      </w:r>
-    </w:p>
-    <w:p>
-      <w:pPr>
-        <w:pStyle w:val="ListParagraph"/>
-        <w:numPr>
-          <w:ilvl w:val="0"/>
-          <w:numId w:val="1"/>
-        </w:numPr>
-        <w:autoSpaceDE w:val="0"/>
-        <w:autoSpaceDN w:val="0"/>
-        <w:adjustRightInd w:val="0"/>
-        <w:spacing w:after="0" w:line="240" w:lineRule="auto"/>
-        <w:rPr>
-          <w:rFonts w:ascii="Lucida Console" w:hAnsi="Lucida Console" w:cs="Lucida Console"/>
-          <w:sz w:val="28"/>
-          <w:szCs w:val="28"/>
-        </w:rPr>
-      </w:pPr>
-      <w:r>
-        <w:rPr>
-          <w:rFonts w:ascii="Lucida Console" w:hAnsi="Lucida Console" w:cs="Lucida Console"/>
-          <w:sz w:val="28"/>
-          <w:szCs w:val="28"/>
-        </w:rPr>
-        <w:t xml:space="preserve">git config --global </w:t>
+      <w:r>
+        <w:rPr>
+          <w:rFonts w:ascii="Lucida Console" w:hAnsi="Lucida Console" w:cs="Lucida Console"/>
+          <w:sz w:val="28"/>
+          <w:szCs w:val="28"/>
+        </w:rPr>
+        <w:t xml:space="preserve"> 'restore --staged --'</w:t>
+      </w:r>
+    </w:p>
+    <w:p>
+      <w:pPr>
+        <w:pStyle w:val="ListParagraph"/>
+        <w:numPr>
+          <w:ilvl w:val="0"/>
+          <w:numId w:val="1"/>
+        </w:numPr>
+        <w:autoSpaceDE w:val="0"/>
+        <w:autoSpaceDN w:val="0"/>
+        <w:adjustRightInd w:val="0"/>
+        <w:spacing w:after="0" w:line="240" w:lineRule="auto"/>
+        <w:rPr>
+          <w:rFonts w:ascii="Lucida Console" w:hAnsi="Lucida Console" w:cs="Lucida Console"/>
+          <w:sz w:val="28"/>
+          <w:szCs w:val="28"/>
+        </w:rPr>
+      </w:pPr>
+      <w:r>
+        <w:rPr>
+          <w:rFonts w:ascii="Lucida Console" w:hAnsi="Lucida Console" w:cs="Lucida Console"/>
+          <w:sz w:val="28"/>
+          <w:szCs w:val="28"/>
+        </w:rPr>
+        <w:t xml:space="preserve">git </w:t>
       </w:r>
       <w:proofErr w:type="spellStart"/>
-      <w:proofErr w:type="gramStart"/>
-      <w:r>
-        <w:rPr>
-          <w:rFonts w:ascii="Lucida Console" w:hAnsi="Lucida Console" w:cs="Lucida Console"/>
-          <w:sz w:val="28"/>
-          <w:szCs w:val="28"/>
-        </w:rPr>
-        <w:t>alias.unstage</w:t>
+      <w:r>
+        <w:rPr>
+          <w:rFonts w:ascii="Lucida Console" w:hAnsi="Lucida Console" w:cs="Lucida Console"/>
+          <w:sz w:val="28"/>
+          <w:szCs w:val="28"/>
+        </w:rPr>
+        <w:t>unstage</w:t>
       </w:r>
       <w:proofErr w:type="spellEnd"/>
-      <w:proofErr w:type="gramEnd"/>
-      <w:r>
-        <w:rPr>
-          <w:rFonts w:ascii="Lucida Console" w:hAnsi="Lucida Console" w:cs="Lucida Console"/>
-          <w:sz w:val="28"/>
-          <w:szCs w:val="28"/>
-        </w:rPr>
-        <w:t xml:space="preserve"> 'restore --staged --'</w:t>
-      </w:r>
-    </w:p>
-    <w:p>
-      <w:pPr>
-        <w:pStyle w:val="ListParagraph"/>
-        <w:numPr>
-          <w:ilvl w:val="0"/>
-          <w:numId w:val="1"/>
-        </w:numPr>
-        <w:autoSpaceDE w:val="0"/>
-        <w:autoSpaceDN w:val="0"/>
-        <w:adjustRightInd w:val="0"/>
-        <w:spacing w:after="0" w:line="240" w:lineRule="auto"/>
-        <w:rPr>
-          <w:rFonts w:ascii="Lucida Console" w:hAnsi="Lucida Console" w:cs="Lucida Console"/>
-          <w:sz w:val="28"/>
-          <w:szCs w:val="28"/>
-        </w:rPr>
-      </w:pPr>
-      <w:r>
-        <w:rPr>
-          <w:rFonts w:ascii="Lucida Console" w:hAnsi="Lucida Console" w:cs="Lucida Console"/>
-          <w:sz w:val="28"/>
-          <w:szCs w:val="28"/>
-        </w:rPr>
-        <w:t xml:space="preserve">git </w:t>
+      <w:r>
+        <w:rPr>
+          <w:rFonts w:ascii="Lucida Console" w:hAnsi="Lucida Console" w:cs="Lucida Console"/>
+          <w:sz w:val="28"/>
+          <w:szCs w:val="28"/>
+        </w:rPr>
+        <w:t xml:space="preserve"> second.txt</w:t>
+      </w:r>
+    </w:p>
+    <w:p>
+      <w:pPr>
+        <w:pStyle w:val="ListParagraph"/>
+        <w:numPr>
+          <w:ilvl w:val="0"/>
+          <w:numId w:val="1"/>
+        </w:numPr>
+        <w:autoSpaceDE w:val="0"/>
+        <w:autoSpaceDN w:val="0"/>
+        <w:adjustRightInd w:val="0"/>
+        <w:spacing w:after="0" w:line="240" w:lineRule="auto"/>
+        <w:rPr>
+          <w:rFonts w:ascii="Lucida Console" w:hAnsi="Lucida Console" w:cs="Lucida Console"/>
+          <w:sz w:val="28"/>
+          <w:szCs w:val="28"/>
+        </w:rPr>
+      </w:pPr>
+      <w:r>
+        <w:rPr>
+          <w:rFonts w:ascii="Lucida Console" w:hAnsi="Lucida Console" w:cs="Lucida Console"/>
+          <w:sz w:val="28"/>
+          <w:szCs w:val="28"/>
+        </w:rPr>
+        <w:t xml:space="preserve">git checkout -b </w:t>
       </w:r>
       <w:proofErr w:type="spellStart"/>
       <w:r>
@@ -1413,7 +1372,7 @@
           <w:sz w:val="28"/>
           <w:szCs w:val="28"/>
         </w:rPr>
-        <w:t>unstage</w:t>
+        <w:t>devlop</w:t>
       </w:r>
       <w:proofErr w:type="spellEnd"/>
       <w:r>
@@ -1422,61 +1381,7 @@
           <w:sz w:val="28"/>
           <w:szCs w:val="28"/>
         </w:rPr>
-        <w:t xml:space="preserve"> second.txt</w:t>
-      </w:r>
-    </w:p>
-    <w:p>
-      <w:pPr>
-        <w:pStyle w:val="ListParagraph"/>
-        <w:numPr>
-          <w:ilvl w:val="0"/>
-          <w:numId w:val="1"/>
-        </w:numPr>
-        <w:autoSpaceDE w:val="0"/>
-        <w:autoSpaceDN w:val="0"/>
-        <w:adjustRightInd w:val="0"/>
-        <w:spacing w:after="0" w:line="240" w:lineRule="auto"/>
-        <w:rPr>
-          <w:rFonts w:ascii="Lucida Console" w:hAnsi="Lucida Console" w:cs="Lucida Console"/>
-          <w:sz w:val="28"/>
-          <w:szCs w:val="28"/>
-        </w:rPr>
-      </w:pPr>
-      <w:r>
-        <w:rPr>
-          <w:rFonts w:ascii="Lucida Console" w:hAnsi="Lucida Console" w:cs="Lucida Console"/>
-          <w:sz w:val="28"/>
-          <w:szCs w:val="28"/>
-        </w:rPr>
-        <w:t xml:space="preserve">git checkout -b </w:t>
-      </w:r>
-      <w:proofErr w:type="spellStart"/>
-      <w:proofErr w:type="gramStart"/>
-      <w:r>
-        <w:rPr>
-          <w:rFonts w:ascii="Lucida Console" w:hAnsi="Lucida Console" w:cs="Lucida Console"/>
-          <w:sz w:val="28"/>
-          <w:szCs w:val="28"/>
-        </w:rPr>
-        <w:t>devlop</w:t>
-      </w:r>
-      <w:proofErr w:type="spellEnd"/>
-      <w:r>
-        <w:rPr>
-          <w:rFonts w:ascii="Lucida Console" w:hAnsi="Lucida Console" w:cs="Lucida Console"/>
-          <w:sz w:val="28"/>
-          <w:szCs w:val="28"/>
-        </w:rPr>
-        <w:t xml:space="preserve">  /</w:t>
-      </w:r>
-      <w:proofErr w:type="gramEnd"/>
-      <w:r>
-        <w:rPr>
-          <w:rFonts w:ascii="Lucida Console" w:hAnsi="Lucida Console" w:cs="Lucida Console"/>
-          <w:sz w:val="28"/>
-          <w:szCs w:val="28"/>
-        </w:rPr>
-        <w:t>/making a new branch</w:t>
+        <w:t xml:space="preserve">  //making a new branch</w:t>
       </w:r>
     </w:p>
     <w:p>
@@ -1594,7 +1499,6 @@
         <w:t xml:space="preserve">git merge </w:t>
       </w:r>
       <w:proofErr w:type="spellStart"/>
-      <w:proofErr w:type="gramStart"/>
       <w:r>
         <w:rPr>
           <w:rFonts w:ascii="Lucida Console" w:hAnsi="Lucida Console" w:cs="Lucida Console"/>
@@ -1610,16 +1514,7 @@
           <w:sz w:val="28"/>
           <w:szCs w:val="28"/>
         </w:rPr>
-        <w:t xml:space="preserve">  /</w:t>
-      </w:r>
-      <w:proofErr w:type="gramEnd"/>
-      <w:r>
-        <w:rPr>
-          <w:rFonts w:ascii="Lucida Console" w:hAnsi="Lucida Console" w:cs="Lucida Console"/>
-          <w:sz w:val="28"/>
-          <w:szCs w:val="28"/>
-        </w:rPr>
-        <w:t xml:space="preserve">/this </w:t>
+        <w:t xml:space="preserve">  //this </w:t>
       </w:r>
       <w:proofErr w:type="spellStart"/>
       <w:r>
@@ -1681,33 +1576,15 @@
           <w:sz w:val="28"/>
           <w:szCs w:val="28"/>
         </w:rPr>
-        <w:t>git branch -</w:t>
-      </w:r>
-      <w:proofErr w:type="gramStart"/>
-      <w:r>
-        <w:rPr>
-          <w:rFonts w:ascii="Lucida Console" w:hAnsi="Lucida Console" w:cs="Lucida Console"/>
-          <w:sz w:val="28"/>
-          <w:szCs w:val="28"/>
-        </w:rPr>
-        <w:t>v</w:t>
-      </w:r>
-      <w:r>
-        <w:rPr>
-          <w:rFonts w:ascii="Lucida Console" w:hAnsi="Lucida Console" w:cs="Lucida Console"/>
-          <w:sz w:val="28"/>
-          <w:szCs w:val="28"/>
-        </w:rPr>
-        <w:t xml:space="preserve">  /</w:t>
-      </w:r>
-      <w:proofErr w:type="gramEnd"/>
-      <w:r>
-        <w:rPr>
-          <w:rFonts w:ascii="Lucida Console" w:hAnsi="Lucida Console" w:cs="Lucida Console"/>
-          <w:sz w:val="28"/>
-          <w:szCs w:val="28"/>
-        </w:rPr>
-        <w:t>/commit hash and commit message</w:t>
+        <w:t>git branch -v</w:t>
+      </w:r>
+      <w:r>
+        <w:rPr>
+          <w:rFonts w:ascii="Lucida Console" w:hAnsi="Lucida Console" w:cs="Lucida Console"/>
+          <w:sz w:val="28"/>
+          <w:szCs w:val="28"/>
+        </w:rPr>
+        <w:t xml:space="preserve">  //commit hash and commit message</w:t>
       </w:r>
     </w:p>
     <w:p>
@@ -1767,33 +1644,15 @@
           <w:sz w:val="28"/>
           <w:szCs w:val="28"/>
         </w:rPr>
-        <w:t>git branch --no-</w:t>
-      </w:r>
-      <w:proofErr w:type="gramStart"/>
-      <w:r>
-        <w:rPr>
-          <w:rFonts w:ascii="Lucida Console" w:hAnsi="Lucida Console" w:cs="Lucida Console"/>
-          <w:sz w:val="28"/>
-          <w:szCs w:val="28"/>
-        </w:rPr>
-        <w:t>merged</w:t>
-      </w:r>
-      <w:r>
-        <w:rPr>
-          <w:rFonts w:ascii="Lucida Console" w:hAnsi="Lucida Console" w:cs="Lucida Console"/>
-          <w:sz w:val="28"/>
-          <w:szCs w:val="28"/>
-        </w:rPr>
-        <w:t xml:space="preserve">  /</w:t>
-      </w:r>
-      <w:proofErr w:type="gramEnd"/>
-      <w:r>
-        <w:rPr>
-          <w:rFonts w:ascii="Lucida Console" w:hAnsi="Lucida Console" w:cs="Lucida Console"/>
-          <w:sz w:val="28"/>
-          <w:szCs w:val="28"/>
-        </w:rPr>
-        <w:t>/show branch which are not merged</w:t>
+        <w:t>git branch --no-merged</w:t>
+      </w:r>
+      <w:r>
+        <w:rPr>
+          <w:rFonts w:ascii="Lucida Console" w:hAnsi="Lucida Console" w:cs="Lucida Console"/>
+          <w:sz w:val="28"/>
+          <w:szCs w:val="28"/>
+        </w:rPr>
+        <w:t xml:space="preserve">  //show branch which are not merged</w:t>
       </w:r>
     </w:p>
     <w:p>
@@ -1822,7 +1681,6 @@
         <w:t xml:space="preserve">git branch -d </w:t>
       </w:r>
       <w:proofErr w:type="spellStart"/>
-      <w:proofErr w:type="gramStart"/>
       <w:r>
         <w:rPr>
           <w:rFonts w:ascii="Lucida Console" w:hAnsi="Lucida Console" w:cs="Lucida Console"/>
@@ -1838,16 +1696,33 @@
           <w:sz w:val="28"/>
           <w:szCs w:val="28"/>
         </w:rPr>
-        <w:t xml:space="preserve">  /</w:t>
-      </w:r>
-      <w:proofErr w:type="gramEnd"/>
-      <w:r>
-        <w:rPr>
-          <w:rFonts w:ascii="Lucida Console" w:hAnsi="Lucida Console" w:cs="Lucida Console"/>
-          <w:sz w:val="28"/>
-          <w:szCs w:val="28"/>
-        </w:rPr>
-        <w:t>/D</w:t>
+        <w:t xml:space="preserve">  //D</w:t>
+      </w:r>
+    </w:p>
+    <w:p>
+      <w:pPr>
+        <w:pStyle w:val="ListParagraph"/>
+        <w:numPr>
+          <w:ilvl w:val="0"/>
+          <w:numId w:val="1"/>
+        </w:numPr>
+        <w:autoSpaceDE w:val="0"/>
+        <w:autoSpaceDN w:val="0"/>
+        <w:adjustRightInd w:val="0"/>
+        <w:spacing w:after="0" w:line="240" w:lineRule="auto"/>
+        <w:rPr>
+          <w:rFonts w:ascii="Lucida Console" w:hAnsi="Lucida Console" w:cs="Lucida Console"/>
+          <w:sz w:val="28"/>
+          <w:szCs w:val="28"/>
+        </w:rPr>
+      </w:pPr>
+      <w:r>
+        <w:rPr>
+          <w:rFonts w:ascii="Lucida Console" w:hAnsi="Lucida Console" w:cs="Lucida Console"/>
+          <w:sz w:val="28"/>
+          <w:szCs w:val="28"/>
+        </w:rPr>
+        <w:t>git fetch</w:t>
       </w:r>
     </w:p>
     <w:p>

</xml_diff>

<commit_message>
i am learing git commond
</commit_message>
<xml_diff>
--- a/Git command.docx
+++ b/Git command.docx
@@ -66,69 +66,33 @@
           <w:sz w:val="28"/>
           <w:szCs w:val="28"/>
         </w:rPr>
-        <w:t>git config --global user.name "</w:t>
-      </w:r>
-      <w:proofErr w:type="spellStart"/>
-      <w:r>
-        <w:rPr>
-          <w:rFonts w:ascii="Lucida Console" w:hAnsi="Lucida Console" w:cs="Lucida Console"/>
-          <w:sz w:val="28"/>
-          <w:szCs w:val="28"/>
-        </w:rPr>
-        <w:t>jagdish</w:t>
-      </w:r>
-      <w:proofErr w:type="spellEnd"/>
-      <w:r>
-        <w:rPr>
-          <w:rFonts w:ascii="Lucida Console" w:hAnsi="Lucida Console" w:cs="Lucida Console"/>
-          <w:sz w:val="28"/>
-          <w:szCs w:val="28"/>
-        </w:rPr>
-        <w:t>"</w:t>
-      </w:r>
-    </w:p>
-    <w:p>
-      <w:pPr>
-        <w:pStyle w:val="ListParagraph"/>
-        <w:numPr>
-          <w:ilvl w:val="0"/>
-          <w:numId w:val="1"/>
-        </w:numPr>
-        <w:autoSpaceDE w:val="0"/>
-        <w:autoSpaceDN w:val="0"/>
-        <w:adjustRightInd w:val="0"/>
-        <w:spacing w:after="0" w:line="240" w:lineRule="auto"/>
-        <w:rPr>
-          <w:rFonts w:ascii="Lucida Console" w:hAnsi="Lucida Console" w:cs="Lucida Console"/>
-          <w:sz w:val="28"/>
-          <w:szCs w:val="28"/>
-        </w:rPr>
-      </w:pPr>
-      <w:r>
-        <w:rPr>
-          <w:rFonts w:ascii="Lucida Console" w:hAnsi="Lucida Console" w:cs="Lucida Console"/>
-          <w:sz w:val="28"/>
-          <w:szCs w:val="28"/>
-        </w:rPr>
-        <w:t xml:space="preserve">git config --global </w:t>
-      </w:r>
-      <w:proofErr w:type="spellStart"/>
-      <w:r>
-        <w:rPr>
-          <w:rFonts w:ascii="Lucida Console" w:hAnsi="Lucida Console" w:cs="Lucida Console"/>
-          <w:sz w:val="28"/>
-          <w:szCs w:val="28"/>
-        </w:rPr>
-        <w:t>user.email</w:t>
-      </w:r>
-      <w:proofErr w:type="spellEnd"/>
-      <w:r>
-        <w:rPr>
-          <w:rFonts w:ascii="Lucida Console" w:hAnsi="Lucida Console" w:cs="Lucida Console"/>
-          <w:sz w:val="28"/>
-          <w:szCs w:val="28"/>
-        </w:rPr>
-        <w:t xml:space="preserve"> "pkjagdish4501@gmail.com"</w:t>
+        <w:t>git config --global user.name "jagdish"</w:t>
+      </w:r>
+    </w:p>
+    <w:p>
+      <w:pPr>
+        <w:pStyle w:val="ListParagraph"/>
+        <w:numPr>
+          <w:ilvl w:val="0"/>
+          <w:numId w:val="1"/>
+        </w:numPr>
+        <w:autoSpaceDE w:val="0"/>
+        <w:autoSpaceDN w:val="0"/>
+        <w:adjustRightInd w:val="0"/>
+        <w:spacing w:after="0" w:line="240" w:lineRule="auto"/>
+        <w:rPr>
+          <w:rFonts w:ascii="Lucida Console" w:hAnsi="Lucida Console" w:cs="Lucida Console"/>
+          <w:sz w:val="28"/>
+          <w:szCs w:val="28"/>
+        </w:rPr>
+      </w:pPr>
+      <w:r>
+        <w:rPr>
+          <w:rFonts w:ascii="Lucida Console" w:hAnsi="Lucida Console" w:cs="Lucida Console"/>
+          <w:sz w:val="28"/>
+          <w:szCs w:val="28"/>
+        </w:rPr>
+        <w:t>git config --global user.email "pkjagdish4501@gmail.com"</w:t>
       </w:r>
     </w:p>
     <w:p>
@@ -198,18 +162,8 @@
           <w:sz w:val="28"/>
           <w:szCs w:val="28"/>
         </w:rPr>
-        <w:t xml:space="preserve">git config </w:t>
-      </w:r>
-      <w:proofErr w:type="spellStart"/>
-      <w:r>
-        <w:rPr>
-          <w:rFonts w:ascii="Lucida Console" w:hAnsi="Lucida Console" w:cs="Lucida Console"/>
-          <w:sz w:val="28"/>
-          <w:szCs w:val="28"/>
-        </w:rPr>
-        <w:t>user.email</w:t>
-      </w:r>
-      <w:proofErr w:type="spellEnd"/>
+        <w:t>git config user.email</w:t>
+      </w:r>
     </w:p>
     <w:p>
       <w:pPr>
@@ -260,18 +214,8 @@
           <w:sz w:val="28"/>
           <w:szCs w:val="28"/>
         </w:rPr>
-        <w:t xml:space="preserve">git </w:t>
-      </w:r>
-      <w:proofErr w:type="spellStart"/>
-      <w:r>
-        <w:rPr>
-          <w:rFonts w:ascii="Lucida Console" w:hAnsi="Lucida Console" w:cs="Lucida Console"/>
-          <w:sz w:val="28"/>
-          <w:szCs w:val="28"/>
-        </w:rPr>
-        <w:t>init</w:t>
-      </w:r>
-      <w:proofErr w:type="spellEnd"/>
+        <w:t>git init</w:t>
+      </w:r>
     </w:p>
     <w:p>
       <w:pPr>
@@ -499,18 +443,8 @@
           <w:sz w:val="28"/>
           <w:szCs w:val="28"/>
         </w:rPr>
-        <w:t>touch .</w:t>
-      </w:r>
-      <w:proofErr w:type="spellStart"/>
-      <w:r>
-        <w:rPr>
-          <w:rFonts w:ascii="Lucida Console" w:hAnsi="Lucida Console" w:cs="Lucida Console"/>
-          <w:sz w:val="28"/>
-          <w:szCs w:val="28"/>
-        </w:rPr>
-        <w:t>gitignore</w:t>
-      </w:r>
-      <w:proofErr w:type="spellEnd"/>
+        <w:t>touch .gitignore</w:t>
+      </w:r>
     </w:p>
     <w:p>
       <w:pPr>
@@ -550,7 +484,6 @@
           <w:lang w:val="en-US"/>
         </w:rPr>
       </w:pPr>
-      <w:proofErr w:type="spellStart"/>
       <w:r>
         <w:rPr>
           <w:color w:val="FF0000"/>
@@ -558,9 +491,8 @@
           <w:szCs w:val="24"/>
           <w:lang w:val="en-US"/>
         </w:rPr>
-        <w:t>dir</w:t>
-      </w:r>
-      <w:proofErr w:type="spellEnd"/>
+        <w:t>dir/</w:t>
+      </w:r>
       <w:r>
         <w:rPr>
           <w:color w:val="FF0000"/>
@@ -568,32 +500,32 @@
           <w:szCs w:val="24"/>
           <w:lang w:val="en-US"/>
         </w:rPr>
-        <w:t>/</w:t>
-      </w:r>
-      <w:r>
+        <w:tab/>
+      </w:r>
+    </w:p>
+    <w:p>
+      <w:pPr>
+        <w:pStyle w:val="ListParagraph"/>
+        <w:numPr>
+          <w:ilvl w:val="0"/>
+          <w:numId w:val="1"/>
+        </w:numPr>
         <w:rPr>
           <w:color w:val="FF0000"/>
           <w:sz w:val="28"/>
           <w:szCs w:val="24"/>
           <w:lang w:val="en-US"/>
         </w:rPr>
-        <w:tab/>
-      </w:r>
-    </w:p>
-    <w:p>
-      <w:pPr>
-        <w:pStyle w:val="ListParagraph"/>
-        <w:numPr>
-          <w:ilvl w:val="0"/>
-          <w:numId w:val="1"/>
-        </w:numPr>
+      </w:pPr>
+      <w:r>
         <w:rPr>
           <w:color w:val="FF0000"/>
           <w:sz w:val="28"/>
           <w:szCs w:val="24"/>
           <w:lang w:val="en-US"/>
         </w:rPr>
-      </w:pPr>
+        <w:t>/dir/</w:t>
+      </w:r>
       <w:r>
         <w:rPr>
           <w:color w:val="FF0000"/>
@@ -601,19 +533,19 @@
           <w:szCs w:val="24"/>
           <w:lang w:val="en-US"/>
         </w:rPr>
-        <w:t>/</w:t>
-      </w:r>
-      <w:proofErr w:type="spellStart"/>
-      <w:r>
+        <w:t xml:space="preserve">   </w:t>
+      </w:r>
+    </w:p>
+    <w:p>
+      <w:pPr>
+        <w:pStyle w:val="ListParagraph"/>
         <w:rPr>
           <w:color w:val="FF0000"/>
           <w:sz w:val="28"/>
           <w:szCs w:val="24"/>
           <w:lang w:val="en-US"/>
         </w:rPr>
-        <w:t>dir</w:t>
-      </w:r>
-      <w:proofErr w:type="spellEnd"/>
+      </w:pPr>
       <w:r>
         <w:rPr>
           <w:color w:val="FF0000"/>
@@ -621,68 +553,8 @@
           <w:szCs w:val="24"/>
           <w:lang w:val="en-US"/>
         </w:rPr>
-        <w:t>/</w:t>
-      </w:r>
-      <w:r>
-        <w:rPr>
-          <w:color w:val="FF0000"/>
-          <w:sz w:val="28"/>
-          <w:szCs w:val="24"/>
-          <w:lang w:val="en-US"/>
-        </w:rPr>
-        <w:t xml:space="preserve">   </w:t>
-      </w:r>
-    </w:p>
-    <w:p>
-      <w:pPr>
-        <w:pStyle w:val="ListParagraph"/>
-        <w:rPr>
-          <w:color w:val="FF0000"/>
-          <w:sz w:val="28"/>
-          <w:szCs w:val="24"/>
-          <w:lang w:val="en-US"/>
-        </w:rPr>
-      </w:pPr>
-      <w:r>
-        <w:rPr>
-          <w:color w:val="FF0000"/>
-          <w:sz w:val="28"/>
-          <w:szCs w:val="24"/>
-          <w:lang w:val="en-US"/>
-        </w:rPr>
-        <w:t xml:space="preserve"> //if we add this ^ file or folder to .</w:t>
-      </w:r>
-      <w:proofErr w:type="spellStart"/>
-      <w:r>
-        <w:rPr>
-          <w:color w:val="FF0000"/>
-          <w:sz w:val="28"/>
-          <w:szCs w:val="24"/>
-          <w:lang w:val="en-US"/>
-        </w:rPr>
-        <w:t>gitignore</w:t>
-      </w:r>
-      <w:proofErr w:type="spellEnd"/>
-      <w:r>
-        <w:rPr>
-          <w:color w:val="FF0000"/>
-          <w:sz w:val="28"/>
-          <w:szCs w:val="24"/>
-          <w:lang w:val="en-US"/>
-        </w:rPr>
-        <w:t xml:space="preserve"> then change in this file or directory not traced </w:t>
-      </w:r>
-      <w:proofErr w:type="spellStart"/>
-      <w:r>
-        <w:rPr>
-          <w:color w:val="FF0000"/>
-          <w:sz w:val="28"/>
-          <w:szCs w:val="24"/>
-          <w:lang w:val="en-US"/>
-        </w:rPr>
-        <w:t>byGIT</w:t>
-      </w:r>
-      <w:proofErr w:type="spellEnd"/>
+        <w:t xml:space="preserve"> //if we add this ^ file or folder to .gitignore then change in this file or directory not traced byGIT</w:t>
+      </w:r>
     </w:p>
     <w:p>
       <w:pPr>
@@ -929,18 +801,8 @@
           <w:sz w:val="28"/>
           <w:szCs w:val="28"/>
         </w:rPr>
-        <w:t>git log --pretty=</w:t>
-      </w:r>
-      <w:proofErr w:type="spellStart"/>
-      <w:r>
-        <w:rPr>
-          <w:rFonts w:ascii="Lucida Console" w:hAnsi="Lucida Console" w:cs="Lucida Console"/>
-          <w:sz w:val="28"/>
-          <w:szCs w:val="28"/>
-        </w:rPr>
-        <w:t>oneline</w:t>
-      </w:r>
-      <w:proofErr w:type="spellEnd"/>
+        <w:t>git log --pretty=oneline</w:t>
+      </w:r>
     </w:p>
     <w:p>
       <w:pPr>
@@ -1139,18 +1001,8 @@
           <w:sz w:val="28"/>
           <w:szCs w:val="28"/>
         </w:rPr>
-        <w:t>git remote add origin git@github.com:jagdish4501/</w:t>
-      </w:r>
-      <w:proofErr w:type="spellStart"/>
-      <w:r>
-        <w:rPr>
-          <w:rFonts w:ascii="Lucida Console" w:hAnsi="Lucida Console" w:cs="Lucida Console"/>
-          <w:sz w:val="28"/>
-          <w:szCs w:val="28"/>
-        </w:rPr>
-        <w:t>TextUtils-React.git</w:t>
-      </w:r>
-      <w:proofErr w:type="spellEnd"/>
+        <w:t>git remote add origin git@github.com:jagdish4501/TextUtils-React.git</w:t>
+      </w:r>
     </w:p>
     <w:p>
       <w:pPr>
@@ -1275,106 +1127,60 @@
           <w:sz w:val="28"/>
           <w:szCs w:val="28"/>
         </w:rPr>
-        <w:t xml:space="preserve">git config --global </w:t>
-      </w:r>
-      <w:proofErr w:type="spellStart"/>
-      <w:r>
-        <w:rPr>
-          <w:rFonts w:ascii="Lucida Console" w:hAnsi="Lucida Console" w:cs="Lucida Console"/>
-          <w:sz w:val="28"/>
-          <w:szCs w:val="28"/>
-        </w:rPr>
-        <w:t>alias.unstage</w:t>
-      </w:r>
-      <w:proofErr w:type="spellEnd"/>
-      <w:r>
-        <w:rPr>
-          <w:rFonts w:ascii="Lucida Console" w:hAnsi="Lucida Console" w:cs="Lucida Console"/>
-          <w:sz w:val="28"/>
-          <w:szCs w:val="28"/>
-        </w:rPr>
-        <w:t xml:space="preserve"> 'restore --staged --'</w:t>
-      </w:r>
-    </w:p>
-    <w:p>
-      <w:pPr>
-        <w:pStyle w:val="ListParagraph"/>
-        <w:numPr>
-          <w:ilvl w:val="0"/>
-          <w:numId w:val="1"/>
-        </w:numPr>
-        <w:autoSpaceDE w:val="0"/>
-        <w:autoSpaceDN w:val="0"/>
-        <w:adjustRightInd w:val="0"/>
-        <w:spacing w:after="0" w:line="240" w:lineRule="auto"/>
-        <w:rPr>
-          <w:rFonts w:ascii="Lucida Console" w:hAnsi="Lucida Console" w:cs="Lucida Console"/>
-          <w:sz w:val="28"/>
-          <w:szCs w:val="28"/>
-        </w:rPr>
-      </w:pPr>
-      <w:r>
-        <w:rPr>
-          <w:rFonts w:ascii="Lucida Console" w:hAnsi="Lucida Console" w:cs="Lucida Console"/>
-          <w:sz w:val="28"/>
-          <w:szCs w:val="28"/>
-        </w:rPr>
-        <w:t xml:space="preserve">git </w:t>
-      </w:r>
-      <w:proofErr w:type="spellStart"/>
-      <w:r>
-        <w:rPr>
-          <w:rFonts w:ascii="Lucida Console" w:hAnsi="Lucida Console" w:cs="Lucida Console"/>
-          <w:sz w:val="28"/>
-          <w:szCs w:val="28"/>
-        </w:rPr>
-        <w:t>unstage</w:t>
-      </w:r>
-      <w:proofErr w:type="spellEnd"/>
-      <w:r>
-        <w:rPr>
-          <w:rFonts w:ascii="Lucida Console" w:hAnsi="Lucida Console" w:cs="Lucida Console"/>
-          <w:sz w:val="28"/>
-          <w:szCs w:val="28"/>
-        </w:rPr>
-        <w:t xml:space="preserve"> second.txt</w:t>
-      </w:r>
-    </w:p>
-    <w:p>
-      <w:pPr>
-        <w:pStyle w:val="ListParagraph"/>
-        <w:numPr>
-          <w:ilvl w:val="0"/>
-          <w:numId w:val="1"/>
-        </w:numPr>
-        <w:autoSpaceDE w:val="0"/>
-        <w:autoSpaceDN w:val="0"/>
-        <w:adjustRightInd w:val="0"/>
-        <w:spacing w:after="0" w:line="240" w:lineRule="auto"/>
-        <w:rPr>
-          <w:rFonts w:ascii="Lucida Console" w:hAnsi="Lucida Console" w:cs="Lucida Console"/>
-          <w:sz w:val="28"/>
-          <w:szCs w:val="28"/>
-        </w:rPr>
-      </w:pPr>
-      <w:r>
-        <w:rPr>
-          <w:rFonts w:ascii="Lucida Console" w:hAnsi="Lucida Console" w:cs="Lucida Console"/>
-          <w:sz w:val="28"/>
-          <w:szCs w:val="28"/>
-        </w:rPr>
-        <w:t xml:space="preserve">git checkout -b </w:t>
-      </w:r>
-      <w:proofErr w:type="spellStart"/>
-      <w:r>
-        <w:rPr>
-          <w:rFonts w:ascii="Lucida Console" w:hAnsi="Lucida Console" w:cs="Lucida Console"/>
-          <w:sz w:val="28"/>
-          <w:szCs w:val="28"/>
-        </w:rPr>
-        <w:t>devlop</w:t>
-      </w:r>
-      <w:proofErr w:type="spellEnd"/>
+        <w:t>git config --global alias.unstage 'restore --staged --'</w:t>
+      </w:r>
+    </w:p>
+    <w:p>
+      <w:pPr>
+        <w:pStyle w:val="ListParagraph"/>
+        <w:numPr>
+          <w:ilvl w:val="0"/>
+          <w:numId w:val="1"/>
+        </w:numPr>
+        <w:autoSpaceDE w:val="0"/>
+        <w:autoSpaceDN w:val="0"/>
+        <w:adjustRightInd w:val="0"/>
+        <w:spacing w:after="0" w:line="240" w:lineRule="auto"/>
+        <w:rPr>
+          <w:rFonts w:ascii="Lucida Console" w:hAnsi="Lucida Console" w:cs="Lucida Console"/>
+          <w:sz w:val="28"/>
+          <w:szCs w:val="28"/>
+        </w:rPr>
+      </w:pPr>
+      <w:r>
+        <w:rPr>
+          <w:rFonts w:ascii="Lucida Console" w:hAnsi="Lucida Console" w:cs="Lucida Console"/>
+          <w:sz w:val="28"/>
+          <w:szCs w:val="28"/>
+        </w:rPr>
+        <w:t>git unstage second.txt</w:t>
+      </w:r>
+    </w:p>
+    <w:p>
+      <w:pPr>
+        <w:pStyle w:val="ListParagraph"/>
+        <w:numPr>
+          <w:ilvl w:val="0"/>
+          <w:numId w:val="1"/>
+        </w:numPr>
+        <w:autoSpaceDE w:val="0"/>
+        <w:autoSpaceDN w:val="0"/>
+        <w:adjustRightInd w:val="0"/>
+        <w:spacing w:after="0" w:line="240" w:lineRule="auto"/>
+        <w:rPr>
+          <w:rFonts w:ascii="Lucida Console" w:hAnsi="Lucida Console" w:cs="Lucida Console"/>
+          <w:sz w:val="28"/>
+          <w:szCs w:val="28"/>
+        </w:rPr>
+      </w:pPr>
+      <w:r>
+        <w:rPr>
+          <w:rFonts w:ascii="Lucida Console" w:hAnsi="Lucida Console" w:cs="Lucida Console"/>
+          <w:sz w:val="28"/>
+          <w:szCs w:val="28"/>
+        </w:rPr>
+        <w:t>git checkout -b devlop</w:t>
+      </w:r>
       <w:r>
         <w:rPr>
           <w:rFonts w:ascii="Lucida Console" w:hAnsi="Lucida Console" w:cs="Lucida Console"/>
@@ -1433,18 +1239,8 @@
           <w:sz w:val="28"/>
           <w:szCs w:val="28"/>
         </w:rPr>
-        <w:t xml:space="preserve">git checkout </w:t>
-      </w:r>
-      <w:proofErr w:type="spellStart"/>
-      <w:r>
-        <w:rPr>
-          <w:rFonts w:ascii="Lucida Console" w:hAnsi="Lucida Console" w:cs="Lucida Console"/>
-          <w:sz w:val="28"/>
-          <w:szCs w:val="28"/>
-        </w:rPr>
-        <w:t>devlop</w:t>
-      </w:r>
-      <w:proofErr w:type="spellEnd"/>
+        <w:t>git checkout devlop</w:t>
+      </w:r>
     </w:p>
     <w:p>
       <w:pPr>
@@ -1496,61 +1292,15 @@
           <w:sz w:val="28"/>
           <w:szCs w:val="28"/>
         </w:rPr>
-        <w:t xml:space="preserve">git merge </w:t>
-      </w:r>
-      <w:proofErr w:type="spellStart"/>
-      <w:r>
-        <w:rPr>
-          <w:rFonts w:ascii="Lucida Console" w:hAnsi="Lucida Console" w:cs="Lucida Console"/>
-          <w:sz w:val="28"/>
-          <w:szCs w:val="28"/>
-        </w:rPr>
-        <w:t>devlop</w:t>
-      </w:r>
-      <w:proofErr w:type="spellEnd"/>
-      <w:r>
-        <w:rPr>
-          <w:rFonts w:ascii="Lucida Console" w:hAnsi="Lucida Console" w:cs="Lucida Console"/>
-          <w:sz w:val="28"/>
-          <w:szCs w:val="28"/>
-        </w:rPr>
-        <w:t xml:space="preserve">  //this </w:t>
-      </w:r>
-      <w:proofErr w:type="spellStart"/>
-      <w:r>
-        <w:rPr>
-          <w:rFonts w:ascii="Lucida Console" w:hAnsi="Lucida Console" w:cs="Lucida Console"/>
-          <w:sz w:val="28"/>
-          <w:szCs w:val="28"/>
-        </w:rPr>
-        <w:t>commond</w:t>
-      </w:r>
-      <w:proofErr w:type="spellEnd"/>
-      <w:r>
-        <w:rPr>
-          <w:rFonts w:ascii="Lucida Console" w:hAnsi="Lucida Console" w:cs="Lucida Console"/>
-          <w:sz w:val="28"/>
-          <w:szCs w:val="28"/>
-        </w:rPr>
-        <w:t xml:space="preserve"> marge </w:t>
-      </w:r>
-      <w:proofErr w:type="spellStart"/>
-      <w:r>
-        <w:rPr>
-          <w:rFonts w:ascii="Lucida Console" w:hAnsi="Lucida Console" w:cs="Lucida Console"/>
-          <w:sz w:val="28"/>
-          <w:szCs w:val="28"/>
-        </w:rPr>
-        <w:t>devlop</w:t>
-      </w:r>
-      <w:proofErr w:type="spellEnd"/>
-      <w:r>
-        <w:rPr>
-          <w:rFonts w:ascii="Lucida Console" w:hAnsi="Lucida Console" w:cs="Lucida Console"/>
-          <w:sz w:val="28"/>
-          <w:szCs w:val="28"/>
-        </w:rPr>
-        <w:t xml:space="preserve"> branch to master</w:t>
+        <w:t>git merge devlop</w:t>
+      </w:r>
+      <w:r>
+        <w:rPr>
+          <w:rFonts w:ascii="Lucida Console" w:hAnsi="Lucida Console" w:cs="Lucida Console"/>
+          <w:sz w:val="28"/>
+          <w:szCs w:val="28"/>
+        </w:rPr>
+        <w:t xml:space="preserve">  //this commond marge devlop branch to master</w:t>
       </w:r>
     </w:p>
     <w:p>
@@ -1678,18 +1428,8 @@
           <w:sz w:val="28"/>
           <w:szCs w:val="28"/>
         </w:rPr>
-        <w:t xml:space="preserve">git branch -d </w:t>
-      </w:r>
-      <w:proofErr w:type="spellStart"/>
-      <w:r>
-        <w:rPr>
-          <w:rFonts w:ascii="Lucida Console" w:hAnsi="Lucida Console" w:cs="Lucida Console"/>
-          <w:sz w:val="28"/>
-          <w:szCs w:val="28"/>
-        </w:rPr>
-        <w:t>devlop</w:t>
-      </w:r>
-      <w:proofErr w:type="spellEnd"/>
+        <w:t>git branch -d devlop</w:t>
+      </w:r>
       <w:r>
         <w:rPr>
           <w:rFonts w:ascii="Lucida Console" w:hAnsi="Lucida Console" w:cs="Lucida Console"/>
@@ -1742,6 +1482,14 @@
           <w:szCs w:val="28"/>
         </w:rPr>
       </w:pPr>
+      <w:r>
+        <w:rPr>
+          <w:rFonts w:ascii="Lucida Console" w:hAnsi="Lucida Console" w:cs="Lucida Console"/>
+          <w:sz w:val="28"/>
+          <w:szCs w:val="28"/>
+        </w:rPr>
+        <w:t>git pull</w:t>
+      </w:r>
     </w:p>
     <w:p>
       <w:pPr>
@@ -2128,193 +1876,91 @@
           <w:szCs w:val="28"/>
         </w:rPr>
       </w:pPr>
-      <w:proofErr w:type="spellStart"/>
-      <w:r>
-        <w:rPr>
-          <w:rFonts w:ascii="Lucida Console" w:hAnsi="Lucida Console" w:cs="Lucida Console"/>
-          <w:sz w:val="28"/>
-          <w:szCs w:val="28"/>
-        </w:rPr>
-        <w:t>ssh</w:t>
-      </w:r>
-      <w:proofErr w:type="spellEnd"/>
-      <w:r>
-        <w:rPr>
-          <w:rFonts w:ascii="Lucida Console" w:hAnsi="Lucida Console" w:cs="Lucida Console"/>
-          <w:sz w:val="28"/>
-          <w:szCs w:val="28"/>
-        </w:rPr>
-        <w:t xml:space="preserve">-keygen -t </w:t>
-      </w:r>
-      <w:proofErr w:type="spellStart"/>
-      <w:r>
-        <w:rPr>
-          <w:rFonts w:ascii="Lucida Console" w:hAnsi="Lucida Console" w:cs="Lucida Console"/>
-          <w:sz w:val="28"/>
-          <w:szCs w:val="28"/>
-        </w:rPr>
-        <w:t>rsa</w:t>
-      </w:r>
-      <w:proofErr w:type="spellEnd"/>
-      <w:r>
-        <w:rPr>
-          <w:rFonts w:ascii="Lucida Console" w:hAnsi="Lucida Console" w:cs="Lucida Console"/>
-          <w:sz w:val="28"/>
-          <w:szCs w:val="28"/>
-        </w:rPr>
-        <w:t xml:space="preserve"> -b 4096 -C "pkjagdish4501@gmail.com"</w:t>
-      </w:r>
-    </w:p>
-    <w:p>
-      <w:pPr>
-        <w:pStyle w:val="ListParagraph"/>
-        <w:numPr>
-          <w:ilvl w:val="0"/>
-          <w:numId w:val="1"/>
-        </w:numPr>
-        <w:autoSpaceDE w:val="0"/>
-        <w:autoSpaceDN w:val="0"/>
-        <w:adjustRightInd w:val="0"/>
-        <w:spacing w:after="0" w:line="240" w:lineRule="auto"/>
-        <w:rPr>
-          <w:rFonts w:ascii="Lucida Console" w:hAnsi="Lucida Console" w:cs="Lucida Console"/>
-          <w:sz w:val="28"/>
-          <w:szCs w:val="28"/>
-        </w:rPr>
-      </w:pPr>
-      <w:r>
-        <w:rPr>
-          <w:rFonts w:ascii="Lucida Console" w:hAnsi="Lucida Console" w:cs="Lucida Console"/>
-          <w:sz w:val="28"/>
-          <w:szCs w:val="28"/>
-        </w:rPr>
-        <w:t>eval $(</w:t>
-      </w:r>
-      <w:proofErr w:type="spellStart"/>
-      <w:r>
-        <w:rPr>
-          <w:rFonts w:ascii="Lucida Console" w:hAnsi="Lucida Console" w:cs="Lucida Console"/>
-          <w:sz w:val="28"/>
-          <w:szCs w:val="28"/>
-        </w:rPr>
-        <w:t>ssh</w:t>
-      </w:r>
-      <w:proofErr w:type="spellEnd"/>
-      <w:r>
-        <w:rPr>
-          <w:rFonts w:ascii="Lucida Console" w:hAnsi="Lucida Console" w:cs="Lucida Console"/>
-          <w:sz w:val="28"/>
-          <w:szCs w:val="28"/>
-        </w:rPr>
-        <w:t>-agent -s)</w:t>
-      </w:r>
-    </w:p>
-    <w:p>
-      <w:pPr>
-        <w:pStyle w:val="ListParagraph"/>
-        <w:numPr>
-          <w:ilvl w:val="0"/>
-          <w:numId w:val="1"/>
-        </w:numPr>
-        <w:autoSpaceDE w:val="0"/>
-        <w:autoSpaceDN w:val="0"/>
-        <w:adjustRightInd w:val="0"/>
-        <w:spacing w:after="0" w:line="240" w:lineRule="auto"/>
-        <w:rPr>
-          <w:rFonts w:ascii="Lucida Console" w:hAnsi="Lucida Console" w:cs="Lucida Console"/>
-          <w:sz w:val="28"/>
-          <w:szCs w:val="28"/>
-        </w:rPr>
-      </w:pPr>
-      <w:proofErr w:type="spellStart"/>
-      <w:r>
-        <w:rPr>
-          <w:rFonts w:ascii="Lucida Console" w:hAnsi="Lucida Console" w:cs="Lucida Console"/>
-          <w:sz w:val="28"/>
-          <w:szCs w:val="28"/>
-        </w:rPr>
-        <w:t>ssh</w:t>
-      </w:r>
-      <w:proofErr w:type="spellEnd"/>
-      <w:r>
-        <w:rPr>
-          <w:rFonts w:ascii="Lucida Console" w:hAnsi="Lucida Console" w:cs="Lucida Console"/>
-          <w:sz w:val="28"/>
-          <w:szCs w:val="28"/>
-        </w:rPr>
-        <w:t>-add ~/.</w:t>
-      </w:r>
-      <w:proofErr w:type="spellStart"/>
-      <w:r>
-        <w:rPr>
-          <w:rFonts w:ascii="Lucida Console" w:hAnsi="Lucida Console" w:cs="Lucida Console"/>
-          <w:sz w:val="28"/>
-          <w:szCs w:val="28"/>
-        </w:rPr>
-        <w:t>ssh</w:t>
-      </w:r>
-      <w:proofErr w:type="spellEnd"/>
-      <w:r>
-        <w:rPr>
-          <w:rFonts w:ascii="Lucida Console" w:hAnsi="Lucida Console" w:cs="Lucida Console"/>
-          <w:sz w:val="28"/>
-          <w:szCs w:val="28"/>
-        </w:rPr>
-        <w:t>/</w:t>
-      </w:r>
-      <w:proofErr w:type="spellStart"/>
-      <w:r>
-        <w:rPr>
-          <w:rFonts w:ascii="Lucida Console" w:hAnsi="Lucida Console" w:cs="Lucida Console"/>
-          <w:sz w:val="28"/>
-          <w:szCs w:val="28"/>
-        </w:rPr>
-        <w:t>id_rsa</w:t>
-      </w:r>
-      <w:proofErr w:type="spellEnd"/>
-    </w:p>
-    <w:p>
-      <w:pPr>
-        <w:pStyle w:val="ListParagraph"/>
-        <w:numPr>
-          <w:ilvl w:val="0"/>
-          <w:numId w:val="1"/>
-        </w:numPr>
-        <w:autoSpaceDE w:val="0"/>
-        <w:autoSpaceDN w:val="0"/>
-        <w:adjustRightInd w:val="0"/>
-        <w:spacing w:after="0" w:line="240" w:lineRule="auto"/>
-        <w:rPr>
-          <w:rFonts w:ascii="Lucida Console" w:hAnsi="Lucida Console" w:cs="Lucida Console"/>
-          <w:sz w:val="28"/>
-          <w:szCs w:val="28"/>
-        </w:rPr>
-      </w:pPr>
-      <w:r>
-        <w:rPr>
-          <w:rFonts w:ascii="Lucida Console" w:hAnsi="Lucida Console" w:cs="Lucida Console"/>
-          <w:sz w:val="28"/>
-          <w:szCs w:val="28"/>
-        </w:rPr>
-        <w:t>tail ~/.</w:t>
-      </w:r>
-      <w:proofErr w:type="spellStart"/>
-      <w:r>
-        <w:rPr>
-          <w:rFonts w:ascii="Lucida Console" w:hAnsi="Lucida Console" w:cs="Lucida Console"/>
-          <w:sz w:val="28"/>
-          <w:szCs w:val="28"/>
-        </w:rPr>
-        <w:t>ssh</w:t>
-      </w:r>
-      <w:proofErr w:type="spellEnd"/>
-      <w:r>
-        <w:rPr>
-          <w:rFonts w:ascii="Lucida Console" w:hAnsi="Lucida Console" w:cs="Lucida Console"/>
-          <w:sz w:val="28"/>
-          <w:szCs w:val="28"/>
-        </w:rPr>
-        <w:t>/id_rsa.pub</w:t>
+      <w:r>
+        <w:rPr>
+          <w:rFonts w:ascii="Lucida Console" w:hAnsi="Lucida Console" w:cs="Lucida Console"/>
+          <w:sz w:val="28"/>
+          <w:szCs w:val="28"/>
+        </w:rPr>
+        <w:t>ssh-keygen -t rsa -b 4096 -C "pkjagdish4501@gmail.com"</w:t>
+      </w:r>
+    </w:p>
+    <w:p>
+      <w:pPr>
+        <w:pStyle w:val="ListParagraph"/>
+        <w:numPr>
+          <w:ilvl w:val="0"/>
+          <w:numId w:val="1"/>
+        </w:numPr>
+        <w:autoSpaceDE w:val="0"/>
+        <w:autoSpaceDN w:val="0"/>
+        <w:adjustRightInd w:val="0"/>
+        <w:spacing w:after="0" w:line="240" w:lineRule="auto"/>
+        <w:rPr>
+          <w:rFonts w:ascii="Lucida Console" w:hAnsi="Lucida Console" w:cs="Lucida Console"/>
+          <w:sz w:val="28"/>
+          <w:szCs w:val="28"/>
+        </w:rPr>
+      </w:pPr>
+      <w:r>
+        <w:rPr>
+          <w:rFonts w:ascii="Lucida Console" w:hAnsi="Lucida Console" w:cs="Lucida Console"/>
+          <w:sz w:val="28"/>
+          <w:szCs w:val="28"/>
+        </w:rPr>
+        <w:t>eval $(ssh-agent -s)</w:t>
+      </w:r>
+    </w:p>
+    <w:p>
+      <w:pPr>
+        <w:pStyle w:val="ListParagraph"/>
+        <w:numPr>
+          <w:ilvl w:val="0"/>
+          <w:numId w:val="1"/>
+        </w:numPr>
+        <w:autoSpaceDE w:val="0"/>
+        <w:autoSpaceDN w:val="0"/>
+        <w:adjustRightInd w:val="0"/>
+        <w:spacing w:after="0" w:line="240" w:lineRule="auto"/>
+        <w:rPr>
+          <w:rFonts w:ascii="Lucida Console" w:hAnsi="Lucida Console" w:cs="Lucida Console"/>
+          <w:sz w:val="28"/>
+          <w:szCs w:val="28"/>
+        </w:rPr>
+      </w:pPr>
+      <w:r>
+        <w:rPr>
+          <w:rFonts w:ascii="Lucida Console" w:hAnsi="Lucida Console" w:cs="Lucida Console"/>
+          <w:sz w:val="28"/>
+          <w:szCs w:val="28"/>
+        </w:rPr>
+        <w:t>ssh-add ~/.ssh/id_rsa</w:t>
+      </w:r>
+    </w:p>
+    <w:p>
+      <w:pPr>
+        <w:pStyle w:val="ListParagraph"/>
+        <w:numPr>
+          <w:ilvl w:val="0"/>
+          <w:numId w:val="1"/>
+        </w:numPr>
+        <w:autoSpaceDE w:val="0"/>
+        <w:autoSpaceDN w:val="0"/>
+        <w:adjustRightInd w:val="0"/>
+        <w:spacing w:after="0" w:line="240" w:lineRule="auto"/>
+        <w:rPr>
+          <w:rFonts w:ascii="Lucida Console" w:hAnsi="Lucida Console" w:cs="Lucida Console"/>
+          <w:sz w:val="28"/>
+          <w:szCs w:val="28"/>
+        </w:rPr>
+      </w:pPr>
+      <w:r>
+        <w:rPr>
+          <w:rFonts w:ascii="Lucida Console" w:hAnsi="Lucida Console" w:cs="Lucida Console"/>
+          <w:sz w:val="28"/>
+          <w:szCs w:val="28"/>
+        </w:rPr>
+        <w:t>tail ~/.ssh/id_rsa.pub</w:t>
       </w:r>
     </w:p>
     <w:p>

</xml_diff>

<commit_message>
i am deleting unnecesry file
</commit_message>
<xml_diff>
--- a/Git command.docx
+++ b/Git command.docx
@@ -24,7 +24,24 @@
             <w14:round/>
           </w14:textOutline>
         </w:rPr>
-        <w:t>Git command</w:t>
+        <w:t xml:space="preserve">Git </w:t>
+      </w:r>
+      <w:proofErr w:type="gramStart"/>
+      <w:r>
+        <w:rPr>
+          <w:color w:val="4472C4" w:themeColor="accent1"/>
+          <w:sz w:val="32"/>
+          <w:szCs w:val="28"/>
+          <w:u w:val="single"/>
+          <w:lang w:val="en-US"/>
+          <w14:reflection w14:blurRad="6350" w14:stA="53000" w14:stPos="0" w14:endA="300" w14:endPos="35500" w14:dist="0" w14:dir="5400000" w14:fadeDir="5400000" w14:sx="100000" w14:sy="-90000" w14:kx="0" w14:ky="0" w14:algn="bl"/>
+          <w14:textOutline w14:w="0" w14:cap="flat" w14:cmpd="sng" w14:algn="ctr">
+            <w14:noFill/>
+            <w14:prstDash w14:val="solid"/>
+            <w14:round/>
+          </w14:textOutline>
+        </w:rPr>
+        <w:t>command</w:t>
       </w:r>
       <w:r>
         <w:rPr>
@@ -46,53 +63,92 @@
         </w:rPr>
         <w:t>:</w:t>
       </w:r>
-    </w:p>
-    <w:p>
-      <w:pPr>
-        <w:pStyle w:val="ListParagraph"/>
-        <w:numPr>
-          <w:ilvl w:val="0"/>
-          <w:numId w:val="1"/>
-        </w:numPr>
-        <w:rPr>
-          <w:sz w:val="28"/>
-          <w:szCs w:val="24"/>
-          <w:lang w:val="en-US"/>
-        </w:rPr>
-      </w:pPr>
-      <w:r>
-        <w:rPr>
-          <w:rFonts w:ascii="Lucida Console" w:hAnsi="Lucida Console" w:cs="Lucida Console"/>
-          <w:sz w:val="28"/>
-          <w:szCs w:val="28"/>
-        </w:rPr>
-        <w:t>git config --global user.name "jagdish"</w:t>
-      </w:r>
-    </w:p>
-    <w:p>
-      <w:pPr>
-        <w:pStyle w:val="ListParagraph"/>
-        <w:numPr>
-          <w:ilvl w:val="0"/>
-          <w:numId w:val="1"/>
-        </w:numPr>
-        <w:autoSpaceDE w:val="0"/>
-        <w:autoSpaceDN w:val="0"/>
-        <w:adjustRightInd w:val="0"/>
-        <w:spacing w:after="0" w:line="240" w:lineRule="auto"/>
-        <w:rPr>
-          <w:rFonts w:ascii="Lucida Console" w:hAnsi="Lucida Console" w:cs="Lucida Console"/>
-          <w:sz w:val="28"/>
-          <w:szCs w:val="28"/>
-        </w:rPr>
-      </w:pPr>
-      <w:r>
-        <w:rPr>
-          <w:rFonts w:ascii="Lucida Console" w:hAnsi="Lucida Console" w:cs="Lucida Console"/>
-          <w:sz w:val="28"/>
-          <w:szCs w:val="28"/>
-        </w:rPr>
-        <w:t>git config --global user.email "pkjagdish4501@gmail.com"</w:t>
+      <w:proofErr w:type="gramEnd"/>
+    </w:p>
+    <w:p>
+      <w:pPr>
+        <w:pStyle w:val="ListParagraph"/>
+        <w:numPr>
+          <w:ilvl w:val="0"/>
+          <w:numId w:val="1"/>
+        </w:numPr>
+        <w:rPr>
+          <w:sz w:val="28"/>
+          <w:szCs w:val="24"/>
+          <w:lang w:val="en-US"/>
+        </w:rPr>
+      </w:pPr>
+      <w:r>
+        <w:rPr>
+          <w:rFonts w:ascii="Lucida Console" w:hAnsi="Lucida Console" w:cs="Lucida Console"/>
+          <w:sz w:val="28"/>
+          <w:szCs w:val="28"/>
+        </w:rPr>
+        <w:t>git config --global user.name "</w:t>
+      </w:r>
+      <w:proofErr w:type="spellStart"/>
+      <w:r>
+        <w:rPr>
+          <w:rFonts w:ascii="Lucida Console" w:hAnsi="Lucida Console" w:cs="Lucida Console"/>
+          <w:sz w:val="28"/>
+          <w:szCs w:val="28"/>
+        </w:rPr>
+        <w:t>jagdish</w:t>
+      </w:r>
+      <w:proofErr w:type="spellEnd"/>
+      <w:r>
+        <w:rPr>
+          <w:rFonts w:ascii="Lucida Console" w:hAnsi="Lucida Console" w:cs="Lucida Console"/>
+          <w:sz w:val="28"/>
+          <w:szCs w:val="28"/>
+        </w:rPr>
+        <w:t>"</w:t>
+      </w:r>
+    </w:p>
+    <w:p>
+      <w:pPr>
+        <w:pStyle w:val="ListParagraph"/>
+        <w:numPr>
+          <w:ilvl w:val="0"/>
+          <w:numId w:val="1"/>
+        </w:numPr>
+        <w:autoSpaceDE w:val="0"/>
+        <w:autoSpaceDN w:val="0"/>
+        <w:adjustRightInd w:val="0"/>
+        <w:spacing w:after="0" w:line="240" w:lineRule="auto"/>
+        <w:rPr>
+          <w:rFonts w:ascii="Lucida Console" w:hAnsi="Lucida Console" w:cs="Lucida Console"/>
+          <w:sz w:val="28"/>
+          <w:szCs w:val="28"/>
+        </w:rPr>
+      </w:pPr>
+      <w:r>
+        <w:rPr>
+          <w:rFonts w:ascii="Lucida Console" w:hAnsi="Lucida Console" w:cs="Lucida Console"/>
+          <w:sz w:val="28"/>
+          <w:szCs w:val="28"/>
+        </w:rPr>
+        <w:t xml:space="preserve">git config --global </w:t>
+      </w:r>
+      <w:proofErr w:type="spellStart"/>
+      <w:proofErr w:type="gramStart"/>
+      <w:r>
+        <w:rPr>
+          <w:rFonts w:ascii="Lucida Console" w:hAnsi="Lucida Console" w:cs="Lucida Console"/>
+          <w:sz w:val="28"/>
+          <w:szCs w:val="28"/>
+        </w:rPr>
+        <w:t>user.email</w:t>
+      </w:r>
+      <w:proofErr w:type="spellEnd"/>
+      <w:proofErr w:type="gramEnd"/>
+      <w:r>
+        <w:rPr>
+          <w:rFonts w:ascii="Lucida Console" w:hAnsi="Lucida Console" w:cs="Lucida Console"/>
+          <w:sz w:val="28"/>
+          <w:szCs w:val="28"/>
+        </w:rPr>
+        <w:t xml:space="preserve"> "pkjagdish4501@gmail.com"</w:t>
       </w:r>
     </w:p>
     <w:p>
@@ -162,8 +218,20 @@
           <w:sz w:val="28"/>
           <w:szCs w:val="28"/>
         </w:rPr>
-        <w:t>git config user.email</w:t>
-      </w:r>
+        <w:t xml:space="preserve">git config </w:t>
+      </w:r>
+      <w:proofErr w:type="spellStart"/>
+      <w:proofErr w:type="gramStart"/>
+      <w:r>
+        <w:rPr>
+          <w:rFonts w:ascii="Lucida Console" w:hAnsi="Lucida Console" w:cs="Lucida Console"/>
+          <w:sz w:val="28"/>
+          <w:szCs w:val="28"/>
+        </w:rPr>
+        <w:t>user.email</w:t>
+      </w:r>
+      <w:proofErr w:type="spellEnd"/>
+      <w:proofErr w:type="gramEnd"/>
     </w:p>
     <w:p>
       <w:pPr>
@@ -214,8 +282,18 @@
           <w:sz w:val="28"/>
           <w:szCs w:val="28"/>
         </w:rPr>
-        <w:t>git init</w:t>
-      </w:r>
+        <w:t xml:space="preserve">git </w:t>
+      </w:r>
+      <w:proofErr w:type="spellStart"/>
+      <w:r>
+        <w:rPr>
+          <w:rFonts w:ascii="Lucida Console" w:hAnsi="Lucida Console" w:cs="Lucida Console"/>
+          <w:sz w:val="28"/>
+          <w:szCs w:val="28"/>
+        </w:rPr>
+        <w:t>init</w:t>
+      </w:r>
+      <w:proofErr w:type="spellEnd"/>
     </w:p>
     <w:p>
       <w:pPr>
@@ -258,7 +336,16 @@
           <w:sz w:val="28"/>
           <w:szCs w:val="28"/>
         </w:rPr>
-        <w:t xml:space="preserve">git add </w:t>
+        <w:t xml:space="preserve">git </w:t>
+      </w:r>
+      <w:proofErr w:type="gramStart"/>
+      <w:r>
+        <w:rPr>
+          <w:rFonts w:ascii="Lucida Console" w:hAnsi="Lucida Console" w:cs="Lucida Console"/>
+          <w:sz w:val="28"/>
+          <w:szCs w:val="28"/>
+        </w:rPr>
+        <w:t xml:space="preserve">add </w:t>
       </w:r>
       <w:r>
         <w:rPr>
@@ -268,6 +355,7 @@
         </w:rPr>
         <w:t>.</w:t>
       </w:r>
+      <w:proofErr w:type="gramEnd"/>
     </w:p>
     <w:p>
       <w:pPr>
@@ -388,8 +476,18 @@
           <w:sz w:val="28"/>
           <w:szCs w:val="28"/>
         </w:rPr>
-        <w:t>rm -rf .git</w:t>
-      </w:r>
+        <w:t>rm -</w:t>
+      </w:r>
+      <w:proofErr w:type="gramStart"/>
+      <w:r>
+        <w:rPr>
+          <w:rFonts w:ascii="Lucida Console" w:hAnsi="Lucida Console" w:cs="Lucida Console"/>
+          <w:sz w:val="28"/>
+          <w:szCs w:val="28"/>
+        </w:rPr>
+        <w:t>rf .git</w:t>
+      </w:r>
+      <w:proofErr w:type="gramEnd"/>
     </w:p>
     <w:p>
       <w:pPr>
@@ -437,14 +535,26 @@
           <w:lang w:val="en-US"/>
         </w:rPr>
       </w:pPr>
-      <w:r>
-        <w:rPr>
-          <w:rFonts w:ascii="Lucida Console" w:hAnsi="Lucida Console" w:cs="Lucida Console"/>
-          <w:sz w:val="28"/>
-          <w:szCs w:val="28"/>
-        </w:rPr>
-        <w:t>touch .gitignore</w:t>
-      </w:r>
+      <w:proofErr w:type="gramStart"/>
+      <w:r>
+        <w:rPr>
+          <w:rFonts w:ascii="Lucida Console" w:hAnsi="Lucida Console" w:cs="Lucida Console"/>
+          <w:sz w:val="28"/>
+          <w:szCs w:val="28"/>
+        </w:rPr>
+        <w:t>touch .</w:t>
+      </w:r>
+      <w:proofErr w:type="spellStart"/>
+      <w:r>
+        <w:rPr>
+          <w:rFonts w:ascii="Lucida Console" w:hAnsi="Lucida Console" w:cs="Lucida Console"/>
+          <w:sz w:val="28"/>
+          <w:szCs w:val="28"/>
+        </w:rPr>
+        <w:t>gitignore</w:t>
+      </w:r>
+      <w:proofErr w:type="spellEnd"/>
+      <w:proofErr w:type="gramEnd"/>
     </w:p>
     <w:p>
       <w:pPr>
@@ -484,6 +594,7 @@
           <w:lang w:val="en-US"/>
         </w:rPr>
       </w:pPr>
+      <w:proofErr w:type="spellStart"/>
       <w:r>
         <w:rPr>
           <w:color w:val="FF0000"/>
@@ -491,8 +602,9 @@
           <w:szCs w:val="24"/>
           <w:lang w:val="en-US"/>
         </w:rPr>
-        <w:t>dir/</w:t>
-      </w:r>
+        <w:t>dir</w:t>
+      </w:r>
+      <w:proofErr w:type="spellEnd"/>
       <w:r>
         <w:rPr>
           <w:color w:val="FF0000"/>
@@ -500,6 +612,15 @@
           <w:szCs w:val="24"/>
           <w:lang w:val="en-US"/>
         </w:rPr>
+        <w:t>/</w:t>
+      </w:r>
+      <w:r>
+        <w:rPr>
+          <w:color w:val="FF0000"/>
+          <w:sz w:val="28"/>
+          <w:szCs w:val="24"/>
+          <w:lang w:val="en-US"/>
+        </w:rPr>
         <w:tab/>
       </w:r>
     </w:p>
@@ -524,8 +645,9 @@
           <w:szCs w:val="24"/>
           <w:lang w:val="en-US"/>
         </w:rPr>
-        <w:t>/dir/</w:t>
-      </w:r>
+        <w:t>/</w:t>
+      </w:r>
+      <w:proofErr w:type="spellStart"/>
       <w:r>
         <w:rPr>
           <w:color w:val="FF0000"/>
@@ -533,6 +655,25 @@
           <w:szCs w:val="24"/>
           <w:lang w:val="en-US"/>
         </w:rPr>
+        <w:t>dir</w:t>
+      </w:r>
+      <w:proofErr w:type="spellEnd"/>
+      <w:r>
+        <w:rPr>
+          <w:color w:val="FF0000"/>
+          <w:sz w:val="28"/>
+          <w:szCs w:val="24"/>
+          <w:lang w:val="en-US"/>
+        </w:rPr>
+        <w:t>/</w:t>
+      </w:r>
+      <w:r>
+        <w:rPr>
+          <w:color w:val="FF0000"/>
+          <w:sz w:val="28"/>
+          <w:szCs w:val="24"/>
+          <w:lang w:val="en-US"/>
+        </w:rPr>
         <w:t xml:space="preserve">   </w:t>
       </w:r>
     </w:p>
@@ -553,8 +694,50 @@
           <w:szCs w:val="24"/>
           <w:lang w:val="en-US"/>
         </w:rPr>
-        <w:t xml:space="preserve"> //if we add this ^ file or folder to .gitignore then change in this file or directory not traced byGIT</w:t>
-      </w:r>
+        <w:t xml:space="preserve"> //if we add this ^ file or folder </w:t>
+      </w:r>
+      <w:proofErr w:type="gramStart"/>
+      <w:r>
+        <w:rPr>
+          <w:color w:val="FF0000"/>
+          <w:sz w:val="28"/>
+          <w:szCs w:val="24"/>
+          <w:lang w:val="en-US"/>
+        </w:rPr>
+        <w:t>to .</w:t>
+      </w:r>
+      <w:proofErr w:type="spellStart"/>
+      <w:r>
+        <w:rPr>
+          <w:color w:val="FF0000"/>
+          <w:sz w:val="28"/>
+          <w:szCs w:val="24"/>
+          <w:lang w:val="en-US"/>
+        </w:rPr>
+        <w:t>gitignore</w:t>
+      </w:r>
+      <w:proofErr w:type="spellEnd"/>
+      <w:proofErr w:type="gramEnd"/>
+      <w:r>
+        <w:rPr>
+          <w:color w:val="FF0000"/>
+          <w:sz w:val="28"/>
+          <w:szCs w:val="24"/>
+          <w:lang w:val="en-US"/>
+        </w:rPr>
+        <w:t xml:space="preserve"> then change in this file or directory not traced </w:t>
+      </w:r>
+      <w:proofErr w:type="spellStart"/>
+      <w:r>
+        <w:rPr>
+          <w:color w:val="FF0000"/>
+          <w:sz w:val="28"/>
+          <w:szCs w:val="24"/>
+          <w:lang w:val="en-US"/>
+        </w:rPr>
+        <w:t>byGIT</w:t>
+      </w:r>
+      <w:proofErr w:type="spellEnd"/>
     </w:p>
     <w:p>
       <w:pPr>
@@ -669,15 +852,33 @@
           <w:sz w:val="28"/>
           <w:szCs w:val="28"/>
         </w:rPr>
-        <w:t>git rm third.txt</w:t>
-      </w:r>
-      <w:r>
-        <w:rPr>
-          <w:rFonts w:ascii="Lucida Console" w:hAnsi="Lucida Console" w:cs="Lucida Console"/>
-          <w:sz w:val="28"/>
-          <w:szCs w:val="28"/>
-        </w:rPr>
-        <w:t xml:space="preserve">  //for deleting </w:t>
+        <w:t xml:space="preserve">git rm </w:t>
+      </w:r>
+      <w:proofErr w:type="gramStart"/>
+      <w:r>
+        <w:rPr>
+          <w:rFonts w:ascii="Lucida Console" w:hAnsi="Lucida Console" w:cs="Lucida Console"/>
+          <w:sz w:val="28"/>
+          <w:szCs w:val="28"/>
+        </w:rPr>
+        <w:t>third.txt</w:t>
+      </w:r>
+      <w:r>
+        <w:rPr>
+          <w:rFonts w:ascii="Lucida Console" w:hAnsi="Lucida Console" w:cs="Lucida Console"/>
+          <w:sz w:val="28"/>
+          <w:szCs w:val="28"/>
+        </w:rPr>
+        <w:t xml:space="preserve">  /</w:t>
+      </w:r>
+      <w:proofErr w:type="gramEnd"/>
+      <w:r>
+        <w:rPr>
+          <w:rFonts w:ascii="Lucida Console" w:hAnsi="Lucida Console" w:cs="Lucida Console"/>
+          <w:sz w:val="28"/>
+          <w:szCs w:val="28"/>
+        </w:rPr>
+        <w:t xml:space="preserve">/for deleting </w:t>
       </w:r>
     </w:p>
     <w:p>
@@ -801,8 +1002,18 @@
           <w:sz w:val="28"/>
           <w:szCs w:val="28"/>
         </w:rPr>
-        <w:t>git log --pretty=oneline</w:t>
-      </w:r>
+        <w:t>git log --pretty=</w:t>
+      </w:r>
+      <w:proofErr w:type="spellStart"/>
+      <w:r>
+        <w:rPr>
+          <w:rFonts w:ascii="Lucida Console" w:hAnsi="Lucida Console" w:cs="Lucida Console"/>
+          <w:sz w:val="28"/>
+          <w:szCs w:val="28"/>
+        </w:rPr>
+        <w:t>oneline</w:t>
+      </w:r>
+      <w:proofErr w:type="spellEnd"/>
     </w:p>
     <w:p>
       <w:pPr>
@@ -1001,8 +1212,28 @@
           <w:sz w:val="28"/>
           <w:szCs w:val="28"/>
         </w:rPr>
-        <w:t>git remote add origin git@github.com:jagdish4501/TextUtils-React.git</w:t>
-      </w:r>
+        <w:t xml:space="preserve">git remote add origin </w:t>
+      </w:r>
+      <w:proofErr w:type="gramStart"/>
+      <w:r>
+        <w:rPr>
+          <w:rFonts w:ascii="Lucida Console" w:hAnsi="Lucida Console" w:cs="Lucida Console"/>
+          <w:sz w:val="28"/>
+          <w:szCs w:val="28"/>
+        </w:rPr>
+        <w:t>git@github.com:jagdish4501/</w:t>
+      </w:r>
+      <w:proofErr w:type="spellStart"/>
+      <w:r>
+        <w:rPr>
+          <w:rFonts w:ascii="Lucida Console" w:hAnsi="Lucida Console" w:cs="Lucida Console"/>
+          <w:sz w:val="28"/>
+          <w:szCs w:val="28"/>
+        </w:rPr>
+        <w:t>TextUtils-React.git</w:t>
+      </w:r>
+      <w:proofErr w:type="spellEnd"/>
+      <w:proofErr w:type="gramEnd"/>
     </w:p>
     <w:p>
       <w:pPr>
@@ -1127,67 +1358,125 @@
           <w:sz w:val="28"/>
           <w:szCs w:val="28"/>
         </w:rPr>
-        <w:t>git config --global alias.unstage 'restore --staged --'</w:t>
-      </w:r>
-    </w:p>
-    <w:p>
-      <w:pPr>
-        <w:pStyle w:val="ListParagraph"/>
-        <w:numPr>
-          <w:ilvl w:val="0"/>
-          <w:numId w:val="1"/>
-        </w:numPr>
-        <w:autoSpaceDE w:val="0"/>
-        <w:autoSpaceDN w:val="0"/>
-        <w:adjustRightInd w:val="0"/>
-        <w:spacing w:after="0" w:line="240" w:lineRule="auto"/>
-        <w:rPr>
-          <w:rFonts w:ascii="Lucida Console" w:hAnsi="Lucida Console" w:cs="Lucida Console"/>
-          <w:sz w:val="28"/>
-          <w:szCs w:val="28"/>
-        </w:rPr>
-      </w:pPr>
-      <w:r>
-        <w:rPr>
-          <w:rFonts w:ascii="Lucida Console" w:hAnsi="Lucida Console" w:cs="Lucida Console"/>
-          <w:sz w:val="28"/>
-          <w:szCs w:val="28"/>
-        </w:rPr>
-        <w:t>git unstage second.txt</w:t>
-      </w:r>
-    </w:p>
-    <w:p>
-      <w:pPr>
-        <w:pStyle w:val="ListParagraph"/>
-        <w:numPr>
-          <w:ilvl w:val="0"/>
-          <w:numId w:val="1"/>
-        </w:numPr>
-        <w:autoSpaceDE w:val="0"/>
-        <w:autoSpaceDN w:val="0"/>
-        <w:adjustRightInd w:val="0"/>
-        <w:spacing w:after="0" w:line="240" w:lineRule="auto"/>
-        <w:rPr>
-          <w:rFonts w:ascii="Lucida Console" w:hAnsi="Lucida Console" w:cs="Lucida Console"/>
-          <w:sz w:val="28"/>
-          <w:szCs w:val="28"/>
-        </w:rPr>
-      </w:pPr>
-      <w:r>
-        <w:rPr>
-          <w:rFonts w:ascii="Lucida Console" w:hAnsi="Lucida Console" w:cs="Lucida Console"/>
-          <w:sz w:val="28"/>
-          <w:szCs w:val="28"/>
-        </w:rPr>
-        <w:t>git checkout -b devlop</w:t>
-      </w:r>
-      <w:r>
-        <w:rPr>
-          <w:rFonts w:ascii="Lucida Console" w:hAnsi="Lucida Console" w:cs="Lucida Console"/>
-          <w:sz w:val="28"/>
-          <w:szCs w:val="28"/>
-        </w:rPr>
-        <w:t xml:space="preserve">  //making a new branch</w:t>
+        <w:t xml:space="preserve">git config --global </w:t>
+      </w:r>
+      <w:proofErr w:type="spellStart"/>
+      <w:proofErr w:type="gramStart"/>
+      <w:r>
+        <w:rPr>
+          <w:rFonts w:ascii="Lucida Console" w:hAnsi="Lucida Console" w:cs="Lucida Console"/>
+          <w:sz w:val="28"/>
+          <w:szCs w:val="28"/>
+        </w:rPr>
+        <w:t>alias.unstage</w:t>
+      </w:r>
+      <w:proofErr w:type="spellEnd"/>
+      <w:proofErr w:type="gramEnd"/>
+      <w:r>
+        <w:rPr>
+          <w:rFonts w:ascii="Lucida Console" w:hAnsi="Lucida Console" w:cs="Lucida Console"/>
+          <w:sz w:val="28"/>
+          <w:szCs w:val="28"/>
+        </w:rPr>
+        <w:t xml:space="preserve"> 'restore --staged --'</w:t>
+      </w:r>
+    </w:p>
+    <w:p>
+      <w:pPr>
+        <w:pStyle w:val="ListParagraph"/>
+        <w:numPr>
+          <w:ilvl w:val="0"/>
+          <w:numId w:val="1"/>
+        </w:numPr>
+        <w:autoSpaceDE w:val="0"/>
+        <w:autoSpaceDN w:val="0"/>
+        <w:adjustRightInd w:val="0"/>
+        <w:spacing w:after="0" w:line="240" w:lineRule="auto"/>
+        <w:rPr>
+          <w:rFonts w:ascii="Lucida Console" w:hAnsi="Lucida Console" w:cs="Lucida Console"/>
+          <w:sz w:val="28"/>
+          <w:szCs w:val="28"/>
+        </w:rPr>
+      </w:pPr>
+      <w:r>
+        <w:rPr>
+          <w:rFonts w:ascii="Lucida Console" w:hAnsi="Lucida Console" w:cs="Lucida Console"/>
+          <w:sz w:val="28"/>
+          <w:szCs w:val="28"/>
+        </w:rPr>
+        <w:t xml:space="preserve">git </w:t>
+      </w:r>
+      <w:proofErr w:type="spellStart"/>
+      <w:r>
+        <w:rPr>
+          <w:rFonts w:ascii="Lucida Console" w:hAnsi="Lucida Console" w:cs="Lucida Console"/>
+          <w:sz w:val="28"/>
+          <w:szCs w:val="28"/>
+        </w:rPr>
+        <w:t>unstage</w:t>
+      </w:r>
+      <w:proofErr w:type="spellEnd"/>
+      <w:r>
+        <w:rPr>
+          <w:rFonts w:ascii="Lucida Console" w:hAnsi="Lucida Console" w:cs="Lucida Console"/>
+          <w:sz w:val="28"/>
+          <w:szCs w:val="28"/>
+        </w:rPr>
+        <w:t xml:space="preserve"> second.txt</w:t>
+      </w:r>
+    </w:p>
+    <w:p>
+      <w:pPr>
+        <w:pStyle w:val="ListParagraph"/>
+        <w:numPr>
+          <w:ilvl w:val="0"/>
+          <w:numId w:val="1"/>
+        </w:numPr>
+        <w:autoSpaceDE w:val="0"/>
+        <w:autoSpaceDN w:val="0"/>
+        <w:adjustRightInd w:val="0"/>
+        <w:spacing w:after="0" w:line="240" w:lineRule="auto"/>
+        <w:rPr>
+          <w:rFonts w:ascii="Lucida Console" w:hAnsi="Lucida Console" w:cs="Lucida Console"/>
+          <w:sz w:val="28"/>
+          <w:szCs w:val="28"/>
+        </w:rPr>
+      </w:pPr>
+      <w:r>
+        <w:rPr>
+          <w:rFonts w:ascii="Lucida Console" w:hAnsi="Lucida Console" w:cs="Lucida Console"/>
+          <w:sz w:val="28"/>
+          <w:szCs w:val="28"/>
+        </w:rPr>
+        <w:t xml:space="preserve">git checkout -b </w:t>
+      </w:r>
+      <w:proofErr w:type="spellStart"/>
+      <w:proofErr w:type="gramStart"/>
+      <w:r>
+        <w:rPr>
+          <w:rFonts w:ascii="Lucida Console" w:hAnsi="Lucida Console" w:cs="Lucida Console"/>
+          <w:sz w:val="28"/>
+          <w:szCs w:val="28"/>
+        </w:rPr>
+        <w:t>devlop</w:t>
+      </w:r>
+      <w:proofErr w:type="spellEnd"/>
+      <w:r>
+        <w:rPr>
+          <w:rFonts w:ascii="Lucida Console" w:hAnsi="Lucida Console" w:cs="Lucida Console"/>
+          <w:sz w:val="28"/>
+          <w:szCs w:val="28"/>
+        </w:rPr>
+        <w:t xml:space="preserve">  /</w:t>
+      </w:r>
+      <w:proofErr w:type="gramEnd"/>
+      <w:r>
+        <w:rPr>
+          <w:rFonts w:ascii="Lucida Console" w:hAnsi="Lucida Console" w:cs="Lucida Console"/>
+          <w:sz w:val="28"/>
+          <w:szCs w:val="28"/>
+        </w:rPr>
+        <w:t>/making a new branch</w:t>
       </w:r>
     </w:p>
     <w:p>
@@ -1239,8 +1528,18 @@
           <w:sz w:val="28"/>
           <w:szCs w:val="28"/>
         </w:rPr>
-        <w:t>git checkout devlop</w:t>
-      </w:r>
+        <w:t xml:space="preserve">git checkout </w:t>
+      </w:r>
+      <w:proofErr w:type="spellStart"/>
+      <w:r>
+        <w:rPr>
+          <w:rFonts w:ascii="Lucida Console" w:hAnsi="Lucida Console" w:cs="Lucida Console"/>
+          <w:sz w:val="28"/>
+          <w:szCs w:val="28"/>
+        </w:rPr>
+        <w:t>devlop</w:t>
+      </w:r>
+      <w:proofErr w:type="spellEnd"/>
     </w:p>
     <w:p>
       <w:pPr>
@@ -1292,49 +1591,123 @@
           <w:sz w:val="28"/>
           <w:szCs w:val="28"/>
         </w:rPr>
-        <w:t>git merge devlop</w:t>
-      </w:r>
-      <w:r>
-        <w:rPr>
-          <w:rFonts w:ascii="Lucida Console" w:hAnsi="Lucida Console" w:cs="Lucida Console"/>
-          <w:sz w:val="28"/>
-          <w:szCs w:val="28"/>
-        </w:rPr>
-        <w:t xml:space="preserve">  //this commond marge devlop branch to master</w:t>
-      </w:r>
-    </w:p>
-    <w:p>
-      <w:pPr>
-        <w:pStyle w:val="ListParagraph"/>
-        <w:numPr>
-          <w:ilvl w:val="0"/>
-          <w:numId w:val="1"/>
-        </w:numPr>
-        <w:autoSpaceDE w:val="0"/>
-        <w:autoSpaceDN w:val="0"/>
-        <w:adjustRightInd w:val="0"/>
-        <w:spacing w:after="0" w:line="240" w:lineRule="auto"/>
-        <w:rPr>
-          <w:rFonts w:ascii="Lucida Console" w:hAnsi="Lucida Console" w:cs="Lucida Console"/>
-          <w:sz w:val="28"/>
-          <w:szCs w:val="28"/>
-        </w:rPr>
-      </w:pPr>
-      <w:r>
-        <w:rPr>
-          <w:rFonts w:ascii="Lucida Console" w:hAnsi="Lucida Console" w:cs="Lucida Console"/>
-          <w:sz w:val="28"/>
-          <w:szCs w:val="28"/>
-        </w:rPr>
-        <w:t>git branch -v</w:t>
-      </w:r>
-      <w:r>
-        <w:rPr>
-          <w:rFonts w:ascii="Lucida Console" w:hAnsi="Lucida Console" w:cs="Lucida Console"/>
-          <w:sz w:val="28"/>
-          <w:szCs w:val="28"/>
-        </w:rPr>
-        <w:t xml:space="preserve">  //commit hash and commit message</w:t>
+        <w:t xml:space="preserve">git merge </w:t>
+      </w:r>
+      <w:proofErr w:type="spellStart"/>
+      <w:proofErr w:type="gramStart"/>
+      <w:r>
+        <w:rPr>
+          <w:rFonts w:ascii="Lucida Console" w:hAnsi="Lucida Console" w:cs="Lucida Console"/>
+          <w:sz w:val="28"/>
+          <w:szCs w:val="28"/>
+        </w:rPr>
+        <w:t>devlop</w:t>
+      </w:r>
+      <w:proofErr w:type="spellEnd"/>
+      <w:r>
+        <w:rPr>
+          <w:rFonts w:ascii="Lucida Console" w:hAnsi="Lucida Console" w:cs="Lucida Console"/>
+          <w:sz w:val="28"/>
+          <w:szCs w:val="28"/>
+        </w:rPr>
+        <w:t xml:space="preserve">  /</w:t>
+      </w:r>
+      <w:proofErr w:type="gramEnd"/>
+      <w:r>
+        <w:rPr>
+          <w:rFonts w:ascii="Lucida Console" w:hAnsi="Lucida Console" w:cs="Lucida Console"/>
+          <w:sz w:val="28"/>
+          <w:szCs w:val="28"/>
+        </w:rPr>
+        <w:t xml:space="preserve">/this </w:t>
+      </w:r>
+      <w:proofErr w:type="spellStart"/>
+      <w:r>
+        <w:rPr>
+          <w:rFonts w:ascii="Lucida Console" w:hAnsi="Lucida Console" w:cs="Lucida Console"/>
+          <w:sz w:val="28"/>
+          <w:szCs w:val="28"/>
+        </w:rPr>
+        <w:t>commond</w:t>
+      </w:r>
+      <w:proofErr w:type="spellEnd"/>
+      <w:r>
+        <w:rPr>
+          <w:rFonts w:ascii="Lucida Console" w:hAnsi="Lucida Console" w:cs="Lucida Console"/>
+          <w:sz w:val="28"/>
+          <w:szCs w:val="28"/>
+        </w:rPr>
+        <w:t xml:space="preserve"> marge </w:t>
+      </w:r>
+      <w:proofErr w:type="spellStart"/>
+      <w:r>
+        <w:rPr>
+          <w:rFonts w:ascii="Lucida Console" w:hAnsi="Lucida Console" w:cs="Lucida Console"/>
+          <w:sz w:val="28"/>
+          <w:szCs w:val="28"/>
+        </w:rPr>
+        <w:t>devlop</w:t>
+      </w:r>
+      <w:proofErr w:type="spellEnd"/>
+      <w:r>
+        <w:rPr>
+          <w:rFonts w:ascii="Lucida Console" w:hAnsi="Lucida Console" w:cs="Lucida Console"/>
+          <w:sz w:val="28"/>
+          <w:szCs w:val="28"/>
+        </w:rPr>
+        <w:t xml:space="preserve"> branch to master</w:t>
+      </w:r>
+    </w:p>
+    <w:p>
+      <w:pPr>
+        <w:pStyle w:val="ListParagraph"/>
+        <w:numPr>
+          <w:ilvl w:val="0"/>
+          <w:numId w:val="1"/>
+        </w:numPr>
+        <w:autoSpaceDE w:val="0"/>
+        <w:autoSpaceDN w:val="0"/>
+        <w:adjustRightInd w:val="0"/>
+        <w:spacing w:after="0" w:line="240" w:lineRule="auto"/>
+        <w:rPr>
+          <w:rFonts w:ascii="Lucida Console" w:hAnsi="Lucida Console" w:cs="Lucida Console"/>
+          <w:sz w:val="28"/>
+          <w:szCs w:val="28"/>
+        </w:rPr>
+      </w:pPr>
+      <w:r>
+        <w:rPr>
+          <w:rFonts w:ascii="Lucida Console" w:hAnsi="Lucida Console" w:cs="Lucida Console"/>
+          <w:sz w:val="28"/>
+          <w:szCs w:val="28"/>
+        </w:rPr>
+        <w:t>git branch -</w:t>
+      </w:r>
+      <w:proofErr w:type="gramStart"/>
+      <w:r>
+        <w:rPr>
+          <w:rFonts w:ascii="Lucida Console" w:hAnsi="Lucida Console" w:cs="Lucida Console"/>
+          <w:sz w:val="28"/>
+          <w:szCs w:val="28"/>
+        </w:rPr>
+        <w:t>v</w:t>
+      </w:r>
+      <w:r>
+        <w:rPr>
+          <w:rFonts w:ascii="Lucida Console" w:hAnsi="Lucida Console" w:cs="Lucida Console"/>
+          <w:sz w:val="28"/>
+          <w:szCs w:val="28"/>
+        </w:rPr>
+        <w:t xml:space="preserve">  /</w:t>
+      </w:r>
+      <w:proofErr w:type="gramEnd"/>
+      <w:r>
+        <w:rPr>
+          <w:rFonts w:ascii="Lucida Console" w:hAnsi="Lucida Console" w:cs="Lucida Console"/>
+          <w:sz w:val="28"/>
+          <w:szCs w:val="28"/>
+        </w:rPr>
+        <w:t>/commit hash and commit message</w:t>
       </w:r>
     </w:p>
     <w:p>
@@ -1394,49 +1767,93 @@
           <w:sz w:val="28"/>
           <w:szCs w:val="28"/>
         </w:rPr>
-        <w:t>git branch --no-merged</w:t>
-      </w:r>
-      <w:r>
-        <w:rPr>
-          <w:rFonts w:ascii="Lucida Console" w:hAnsi="Lucida Console" w:cs="Lucida Console"/>
-          <w:sz w:val="28"/>
-          <w:szCs w:val="28"/>
-        </w:rPr>
-        <w:t xml:space="preserve">  //show branch which are not merged</w:t>
-      </w:r>
-    </w:p>
-    <w:p>
-      <w:pPr>
-        <w:pStyle w:val="ListParagraph"/>
-        <w:numPr>
-          <w:ilvl w:val="0"/>
-          <w:numId w:val="1"/>
-        </w:numPr>
-        <w:autoSpaceDE w:val="0"/>
-        <w:autoSpaceDN w:val="0"/>
-        <w:adjustRightInd w:val="0"/>
-        <w:spacing w:after="0" w:line="240" w:lineRule="auto"/>
-        <w:rPr>
-          <w:rFonts w:ascii="Lucida Console" w:hAnsi="Lucida Console" w:cs="Lucida Console"/>
-          <w:sz w:val="28"/>
-          <w:szCs w:val="28"/>
-        </w:rPr>
-      </w:pPr>
-      <w:r>
-        <w:rPr>
-          <w:rFonts w:ascii="Lucida Console" w:hAnsi="Lucida Console" w:cs="Lucida Console"/>
-          <w:sz w:val="28"/>
-          <w:szCs w:val="28"/>
-        </w:rPr>
-        <w:t>git branch -d devlop</w:t>
-      </w:r>
-      <w:r>
-        <w:rPr>
-          <w:rFonts w:ascii="Lucida Console" w:hAnsi="Lucida Console" w:cs="Lucida Console"/>
-          <w:sz w:val="28"/>
-          <w:szCs w:val="28"/>
-        </w:rPr>
-        <w:t xml:space="preserve">  //D</w:t>
+        <w:t>git branch --no-</w:t>
+      </w:r>
+      <w:proofErr w:type="gramStart"/>
+      <w:r>
+        <w:rPr>
+          <w:rFonts w:ascii="Lucida Console" w:hAnsi="Lucida Console" w:cs="Lucida Console"/>
+          <w:sz w:val="28"/>
+          <w:szCs w:val="28"/>
+        </w:rPr>
+        <w:t>merged</w:t>
+      </w:r>
+      <w:r>
+        <w:rPr>
+          <w:rFonts w:ascii="Lucida Console" w:hAnsi="Lucida Console" w:cs="Lucida Console"/>
+          <w:sz w:val="28"/>
+          <w:szCs w:val="28"/>
+        </w:rPr>
+        <w:t xml:space="preserve">  /</w:t>
+      </w:r>
+      <w:proofErr w:type="gramEnd"/>
+      <w:r>
+        <w:rPr>
+          <w:rFonts w:ascii="Lucida Console" w:hAnsi="Lucida Console" w:cs="Lucida Console"/>
+          <w:sz w:val="28"/>
+          <w:szCs w:val="28"/>
+        </w:rPr>
+        <w:t>/show branch which are not merged</w:t>
+      </w:r>
+    </w:p>
+    <w:p>
+      <w:pPr>
+        <w:pStyle w:val="ListParagraph"/>
+        <w:numPr>
+          <w:ilvl w:val="0"/>
+          <w:numId w:val="1"/>
+        </w:numPr>
+        <w:autoSpaceDE w:val="0"/>
+        <w:autoSpaceDN w:val="0"/>
+        <w:adjustRightInd w:val="0"/>
+        <w:spacing w:after="0" w:line="240" w:lineRule="auto"/>
+        <w:rPr>
+          <w:rFonts w:ascii="Lucida Console" w:hAnsi="Lucida Console" w:cs="Lucida Console"/>
+          <w:sz w:val="28"/>
+          <w:szCs w:val="28"/>
+        </w:rPr>
+      </w:pPr>
+      <w:r>
+        <w:rPr>
+          <w:rFonts w:ascii="Lucida Console" w:hAnsi="Lucida Console" w:cs="Lucida Console"/>
+          <w:sz w:val="28"/>
+          <w:szCs w:val="28"/>
+        </w:rPr>
+        <w:t xml:space="preserve">git branch -d </w:t>
+      </w:r>
+      <w:proofErr w:type="spellStart"/>
+      <w:r>
+        <w:rPr>
+          <w:rFonts w:ascii="Lucida Console" w:hAnsi="Lucida Console" w:cs="Lucida Console"/>
+          <w:sz w:val="28"/>
+          <w:szCs w:val="28"/>
+        </w:rPr>
+        <w:t>devlop</w:t>
+      </w:r>
+      <w:proofErr w:type="spellEnd"/>
+      <w:r>
+        <w:rPr>
+          <w:rFonts w:ascii="Lucida Console" w:hAnsi="Lucida Console" w:cs="Lucida Console"/>
+          <w:sz w:val="28"/>
+          <w:szCs w:val="28"/>
+        </w:rPr>
+        <w:t xml:space="preserve">  </w:t>
+      </w:r>
+      <w:r>
+        <w:rPr>
+          <w:rFonts w:ascii="Lucida Console" w:hAnsi="Lucida Console" w:cs="Lucida Console"/>
+          <w:sz w:val="28"/>
+          <w:szCs w:val="28"/>
+        </w:rPr>
+        <w:t xml:space="preserve"> </w:t>
+      </w:r>
+      <w:r>
+        <w:rPr>
+          <w:rFonts w:ascii="Lucida Console" w:hAnsi="Lucida Console" w:cs="Lucida Console"/>
+          <w:sz w:val="28"/>
+          <w:szCs w:val="28"/>
+        </w:rPr>
+        <w:t>//D</w:t>
       </w:r>
     </w:p>
     <w:p>
@@ -1488,8 +1905,18 @@
           <w:sz w:val="28"/>
           <w:szCs w:val="28"/>
         </w:rPr>
-        <w:t>git pull</w:t>
-      </w:r>
+        <w:t xml:space="preserve">git </w:t>
+      </w:r>
+      <w:proofErr w:type="gramStart"/>
+      <w:r>
+        <w:rPr>
+          <w:rFonts w:ascii="Lucida Console" w:hAnsi="Lucida Console" w:cs="Lucida Console"/>
+          <w:sz w:val="28"/>
+          <w:szCs w:val="28"/>
+        </w:rPr>
+        <w:t>pull</w:t>
+      </w:r>
+      <w:proofErr w:type="gramEnd"/>
     </w:p>
     <w:p>
       <w:pPr>
@@ -1876,91 +2303,193 @@
           <w:szCs w:val="28"/>
         </w:rPr>
       </w:pPr>
-      <w:r>
-        <w:rPr>
-          <w:rFonts w:ascii="Lucida Console" w:hAnsi="Lucida Console" w:cs="Lucida Console"/>
-          <w:sz w:val="28"/>
-          <w:szCs w:val="28"/>
-        </w:rPr>
-        <w:t>ssh-keygen -t rsa -b 4096 -C "pkjagdish4501@gmail.com"</w:t>
-      </w:r>
-    </w:p>
-    <w:p>
-      <w:pPr>
-        <w:pStyle w:val="ListParagraph"/>
-        <w:numPr>
-          <w:ilvl w:val="0"/>
-          <w:numId w:val="1"/>
-        </w:numPr>
-        <w:autoSpaceDE w:val="0"/>
-        <w:autoSpaceDN w:val="0"/>
-        <w:adjustRightInd w:val="0"/>
-        <w:spacing w:after="0" w:line="240" w:lineRule="auto"/>
-        <w:rPr>
-          <w:rFonts w:ascii="Lucida Console" w:hAnsi="Lucida Console" w:cs="Lucida Console"/>
-          <w:sz w:val="28"/>
-          <w:szCs w:val="28"/>
-        </w:rPr>
-      </w:pPr>
-      <w:r>
-        <w:rPr>
-          <w:rFonts w:ascii="Lucida Console" w:hAnsi="Lucida Console" w:cs="Lucida Console"/>
-          <w:sz w:val="28"/>
-          <w:szCs w:val="28"/>
-        </w:rPr>
-        <w:t>eval $(ssh-agent -s)</w:t>
-      </w:r>
-    </w:p>
-    <w:p>
-      <w:pPr>
-        <w:pStyle w:val="ListParagraph"/>
-        <w:numPr>
-          <w:ilvl w:val="0"/>
-          <w:numId w:val="1"/>
-        </w:numPr>
-        <w:autoSpaceDE w:val="0"/>
-        <w:autoSpaceDN w:val="0"/>
-        <w:adjustRightInd w:val="0"/>
-        <w:spacing w:after="0" w:line="240" w:lineRule="auto"/>
-        <w:rPr>
-          <w:rFonts w:ascii="Lucida Console" w:hAnsi="Lucida Console" w:cs="Lucida Console"/>
-          <w:sz w:val="28"/>
-          <w:szCs w:val="28"/>
-        </w:rPr>
-      </w:pPr>
-      <w:r>
-        <w:rPr>
-          <w:rFonts w:ascii="Lucida Console" w:hAnsi="Lucida Console" w:cs="Lucida Console"/>
-          <w:sz w:val="28"/>
-          <w:szCs w:val="28"/>
-        </w:rPr>
-        <w:t>ssh-add ~/.ssh/id_rsa</w:t>
-      </w:r>
-    </w:p>
-    <w:p>
-      <w:pPr>
-        <w:pStyle w:val="ListParagraph"/>
-        <w:numPr>
-          <w:ilvl w:val="0"/>
-          <w:numId w:val="1"/>
-        </w:numPr>
-        <w:autoSpaceDE w:val="0"/>
-        <w:autoSpaceDN w:val="0"/>
-        <w:adjustRightInd w:val="0"/>
-        <w:spacing w:after="0" w:line="240" w:lineRule="auto"/>
-        <w:rPr>
-          <w:rFonts w:ascii="Lucida Console" w:hAnsi="Lucida Console" w:cs="Lucida Console"/>
-          <w:sz w:val="28"/>
-          <w:szCs w:val="28"/>
-        </w:rPr>
-      </w:pPr>
-      <w:r>
-        <w:rPr>
-          <w:rFonts w:ascii="Lucida Console" w:hAnsi="Lucida Console" w:cs="Lucida Console"/>
-          <w:sz w:val="28"/>
-          <w:szCs w:val="28"/>
-        </w:rPr>
-        <w:t>tail ~/.ssh/id_rsa.pub</w:t>
+      <w:proofErr w:type="spellStart"/>
+      <w:r>
+        <w:rPr>
+          <w:rFonts w:ascii="Lucida Console" w:hAnsi="Lucida Console" w:cs="Lucida Console"/>
+          <w:sz w:val="28"/>
+          <w:szCs w:val="28"/>
+        </w:rPr>
+        <w:t>ssh</w:t>
+      </w:r>
+      <w:proofErr w:type="spellEnd"/>
+      <w:r>
+        <w:rPr>
+          <w:rFonts w:ascii="Lucida Console" w:hAnsi="Lucida Console" w:cs="Lucida Console"/>
+          <w:sz w:val="28"/>
+          <w:szCs w:val="28"/>
+        </w:rPr>
+        <w:t xml:space="preserve">-keygen -t </w:t>
+      </w:r>
+      <w:proofErr w:type="spellStart"/>
+      <w:r>
+        <w:rPr>
+          <w:rFonts w:ascii="Lucida Console" w:hAnsi="Lucida Console" w:cs="Lucida Console"/>
+          <w:sz w:val="28"/>
+          <w:szCs w:val="28"/>
+        </w:rPr>
+        <w:t>rsa</w:t>
+      </w:r>
+      <w:proofErr w:type="spellEnd"/>
+      <w:r>
+        <w:rPr>
+          <w:rFonts w:ascii="Lucida Console" w:hAnsi="Lucida Console" w:cs="Lucida Console"/>
+          <w:sz w:val="28"/>
+          <w:szCs w:val="28"/>
+        </w:rPr>
+        <w:t xml:space="preserve"> -b 4096 -C "pkjagdish4501@gmail.com"</w:t>
+      </w:r>
+    </w:p>
+    <w:p>
+      <w:pPr>
+        <w:pStyle w:val="ListParagraph"/>
+        <w:numPr>
+          <w:ilvl w:val="0"/>
+          <w:numId w:val="1"/>
+        </w:numPr>
+        <w:autoSpaceDE w:val="0"/>
+        <w:autoSpaceDN w:val="0"/>
+        <w:adjustRightInd w:val="0"/>
+        <w:spacing w:after="0" w:line="240" w:lineRule="auto"/>
+        <w:rPr>
+          <w:rFonts w:ascii="Lucida Console" w:hAnsi="Lucida Console" w:cs="Lucida Console"/>
+          <w:sz w:val="28"/>
+          <w:szCs w:val="28"/>
+        </w:rPr>
+      </w:pPr>
+      <w:r>
+        <w:rPr>
+          <w:rFonts w:ascii="Lucida Console" w:hAnsi="Lucida Console" w:cs="Lucida Console"/>
+          <w:sz w:val="28"/>
+          <w:szCs w:val="28"/>
+        </w:rPr>
+        <w:t>eval $(</w:t>
+      </w:r>
+      <w:proofErr w:type="spellStart"/>
+      <w:r>
+        <w:rPr>
+          <w:rFonts w:ascii="Lucida Console" w:hAnsi="Lucida Console" w:cs="Lucida Console"/>
+          <w:sz w:val="28"/>
+          <w:szCs w:val="28"/>
+        </w:rPr>
+        <w:t>ssh</w:t>
+      </w:r>
+      <w:proofErr w:type="spellEnd"/>
+      <w:r>
+        <w:rPr>
+          <w:rFonts w:ascii="Lucida Console" w:hAnsi="Lucida Console" w:cs="Lucida Console"/>
+          <w:sz w:val="28"/>
+          <w:szCs w:val="28"/>
+        </w:rPr>
+        <w:t>-agent -s)</w:t>
+      </w:r>
+    </w:p>
+    <w:p>
+      <w:pPr>
+        <w:pStyle w:val="ListParagraph"/>
+        <w:numPr>
+          <w:ilvl w:val="0"/>
+          <w:numId w:val="1"/>
+        </w:numPr>
+        <w:autoSpaceDE w:val="0"/>
+        <w:autoSpaceDN w:val="0"/>
+        <w:adjustRightInd w:val="0"/>
+        <w:spacing w:after="0" w:line="240" w:lineRule="auto"/>
+        <w:rPr>
+          <w:rFonts w:ascii="Lucida Console" w:hAnsi="Lucida Console" w:cs="Lucida Console"/>
+          <w:sz w:val="28"/>
+          <w:szCs w:val="28"/>
+        </w:rPr>
+      </w:pPr>
+      <w:proofErr w:type="spellStart"/>
+      <w:r>
+        <w:rPr>
+          <w:rFonts w:ascii="Lucida Console" w:hAnsi="Lucida Console" w:cs="Lucida Console"/>
+          <w:sz w:val="28"/>
+          <w:szCs w:val="28"/>
+        </w:rPr>
+        <w:t>ssh</w:t>
+      </w:r>
+      <w:proofErr w:type="spellEnd"/>
+      <w:r>
+        <w:rPr>
+          <w:rFonts w:ascii="Lucida Console" w:hAnsi="Lucida Console" w:cs="Lucida Console"/>
+          <w:sz w:val="28"/>
+          <w:szCs w:val="28"/>
+        </w:rPr>
+        <w:t>-add ~/.</w:t>
+      </w:r>
+      <w:proofErr w:type="spellStart"/>
+      <w:r>
+        <w:rPr>
+          <w:rFonts w:ascii="Lucida Console" w:hAnsi="Lucida Console" w:cs="Lucida Console"/>
+          <w:sz w:val="28"/>
+          <w:szCs w:val="28"/>
+        </w:rPr>
+        <w:t>ssh</w:t>
+      </w:r>
+      <w:proofErr w:type="spellEnd"/>
+      <w:r>
+        <w:rPr>
+          <w:rFonts w:ascii="Lucida Console" w:hAnsi="Lucida Console" w:cs="Lucida Console"/>
+          <w:sz w:val="28"/>
+          <w:szCs w:val="28"/>
+        </w:rPr>
+        <w:t>/</w:t>
+      </w:r>
+      <w:proofErr w:type="spellStart"/>
+      <w:r>
+        <w:rPr>
+          <w:rFonts w:ascii="Lucida Console" w:hAnsi="Lucida Console" w:cs="Lucida Console"/>
+          <w:sz w:val="28"/>
+          <w:szCs w:val="28"/>
+        </w:rPr>
+        <w:t>id_rsa</w:t>
+      </w:r>
+      <w:proofErr w:type="spellEnd"/>
+    </w:p>
+    <w:p>
+      <w:pPr>
+        <w:pStyle w:val="ListParagraph"/>
+        <w:numPr>
+          <w:ilvl w:val="0"/>
+          <w:numId w:val="1"/>
+        </w:numPr>
+        <w:autoSpaceDE w:val="0"/>
+        <w:autoSpaceDN w:val="0"/>
+        <w:adjustRightInd w:val="0"/>
+        <w:spacing w:after="0" w:line="240" w:lineRule="auto"/>
+        <w:rPr>
+          <w:rFonts w:ascii="Lucida Console" w:hAnsi="Lucida Console" w:cs="Lucida Console"/>
+          <w:sz w:val="28"/>
+          <w:szCs w:val="28"/>
+        </w:rPr>
+      </w:pPr>
+      <w:r>
+        <w:rPr>
+          <w:rFonts w:ascii="Lucida Console" w:hAnsi="Lucida Console" w:cs="Lucida Console"/>
+          <w:sz w:val="28"/>
+          <w:szCs w:val="28"/>
+        </w:rPr>
+        <w:t>tail ~/.</w:t>
+      </w:r>
+      <w:proofErr w:type="spellStart"/>
+      <w:r>
+        <w:rPr>
+          <w:rFonts w:ascii="Lucida Console" w:hAnsi="Lucida Console" w:cs="Lucida Console"/>
+          <w:sz w:val="28"/>
+          <w:szCs w:val="28"/>
+        </w:rPr>
+        <w:t>ssh</w:t>
+      </w:r>
+      <w:proofErr w:type="spellEnd"/>
+      <w:r>
+        <w:rPr>
+          <w:rFonts w:ascii="Lucida Console" w:hAnsi="Lucida Console" w:cs="Lucida Console"/>
+          <w:sz w:val="28"/>
+          <w:szCs w:val="28"/>
+        </w:rPr>
+        <w:t>/id_rsa.pub</w:t>
       </w:r>
     </w:p>
     <w:p>

</xml_diff>